<commit_message>
change NFR for haiku
</commit_message>
<xml_diff>
--- a/docs/iteration_2/ArchitectureHaiku.docx
+++ b/docs/iteration_2/ArchitectureHaiku.docx
@@ -1,36 +1,20 @@
 
 <file path=word/document.xml><?xml version="1.0" encoding="utf-8"?>
-<w:document xmlns:wpc="http://schemas.microsoft.com/office/word/2010/wordprocessingCanvas" xmlns:mc="http://schemas.openxmlformats.org/markup-compatibility/2006" xmlns:o="urn:schemas-microsoft-com:office:office" xmlns:r="http://schemas.openxmlformats.org/officeDocument/2006/relationships" xmlns:m="http://schemas.openxmlformats.org/officeDocument/2006/math" xmlns:v="urn:schemas-microsoft-com:vml" xmlns:wp14="http://schemas.microsoft.com/office/word/2010/wordprocessingDrawing" xmlns:wp="http://schemas.openxmlformats.org/drawingml/2006/wordprocessingDrawing" xmlns:w="http://schemas.openxmlformats.org/wordprocessingml/2006/main" xmlns:w14="http://schemas.microsoft.com/office/word/2010/wordml" xmlns:w10="urn:schemas-microsoft-com:office:word" xmlns:w15="http://schemas.microsoft.com/office/word/2012/wordml" xmlns:wpg="http://schemas.microsoft.com/office/word/2010/wordprocessingGroup" xmlns:wpi="http://schemas.microsoft.com/office/word/2010/wordprocessingInk" xmlns:wne="http://schemas.microsoft.com/office/word/2006/wordml" xmlns:wps="http://schemas.microsoft.com/office/word/2010/wordprocessingShape" xmlns:wpsCustomData="http://www.wps.cn/officeDocument/2013/wpsCustomData" mc:Ignorable="w14 w15 wp14">
+<w:document xmlns:wpc="http://schemas.microsoft.com/office/word/2010/wordprocessingCanvas" xmlns:cx="http://schemas.microsoft.com/office/drawing/2014/chartex" xmlns:cx1="http://schemas.microsoft.com/office/drawing/2015/9/8/chartex" xmlns:cx2="http://schemas.microsoft.com/office/drawing/2015/10/21/chartex" xmlns:cx3="http://schemas.microsoft.com/office/drawing/2016/5/9/chartex" xmlns:cx4="http://schemas.microsoft.com/office/drawing/2016/5/10/chartex" xmlns:cx5="http://schemas.microsoft.com/office/drawing/2016/5/11/chartex" xmlns:cx6="http://schemas.microsoft.com/office/drawing/2016/5/12/chartex" xmlns:cx7="http://schemas.microsoft.com/office/drawing/2016/5/13/chartex" xmlns:cx8="http://schemas.microsoft.com/office/drawing/2016/5/14/chartex" xmlns:mc="http://schemas.openxmlformats.org/markup-compatibility/2006" xmlns:aink="http://schemas.microsoft.com/office/drawing/2016/ink" xmlns:am3d="http://schemas.microsoft.com/office/drawing/2017/model3d" xmlns:o="urn:schemas-microsoft-com:office:office" xmlns:r="http://schemas.openxmlformats.org/officeDocument/2006/relationships" xmlns:m="http://schemas.openxmlformats.org/officeDocument/2006/math" xmlns:v="urn:schemas-microsoft-com:vml" xmlns:wp14="http://schemas.microsoft.com/office/word/2010/wordprocessingDrawing" xmlns:wp="http://schemas.openxmlformats.org/drawingml/2006/wordprocessingDrawing" xmlns:w10="urn:schemas-microsoft-com:office:word" xmlns:w="http://schemas.openxmlformats.org/wordprocessingml/2006/main" xmlns:w14="http://schemas.microsoft.com/office/word/2010/wordml" xmlns:w15="http://schemas.microsoft.com/office/word/2012/wordml" xmlns:w16cid="http://schemas.microsoft.com/office/word/2016/wordml/cid" xmlns:w16se="http://schemas.microsoft.com/office/word/2015/wordml/symex" xmlns:wpg="http://schemas.microsoft.com/office/word/2010/wordprocessingGroup" xmlns:wpi="http://schemas.microsoft.com/office/word/2010/wordprocessingInk" xmlns:wne="http://schemas.microsoft.com/office/word/2006/wordml" xmlns:wps="http://schemas.microsoft.com/office/word/2010/wordprocessingShape" mc:Ignorable="w14 w15 w16se w16cid wp14">
   <w:body>
     <w:p>
       <w:pPr>
-        <w:pStyle w:val="2"/>
-        <w:pBdr>
-          <w:top w:val="none" w:color="auto" w:sz="0" w:space="0"/>
-          <w:left w:val="none" w:color="auto" w:sz="0" w:space="0"/>
-          <w:bottom w:val="none" w:color="auto" w:sz="0" w:space="0"/>
-          <w:right w:val="none" w:color="auto" w:sz="0" w:space="0"/>
-          <w:between w:val="none" w:color="auto" w:sz="0" w:space="0"/>
-        </w:pBdr>
+        <w:pStyle w:val="Heading1"/>
         <w:tabs>
           <w:tab w:val="right" w:pos="11520"/>
         </w:tabs>
       </w:pPr>
-      <w:bookmarkStart w:id="6" w:name="_GoBack"/>
-      <w:bookmarkEnd w:id="6"/>
       <w:r>
         <w:t>Emergency Social Network                                                                                    Team SB2</w:t>
       </w:r>
     </w:p>
     <w:p>
       <w:pPr>
-        <w:pBdr>
-          <w:top w:val="none" w:color="auto" w:sz="0" w:space="0"/>
-          <w:left w:val="none" w:color="auto" w:sz="0" w:space="0"/>
-          <w:bottom w:val="none" w:color="auto" w:sz="0" w:space="0"/>
-          <w:right w:val="none" w:color="auto" w:sz="0" w:space="0"/>
-          <w:between w:val="none" w:color="auto" w:sz="0" w:space="0"/>
-        </w:pBdr>
         <w:jc w:val="both"/>
         <w:rPr>
           <w:rFonts w:ascii="Arial" w:hAnsi="Arial" w:cs="Arial"/>
@@ -42,27 +26,30 @@
           <w:rFonts w:ascii="Arial" w:hAnsi="Arial" w:cs="Arial"/>
           <w:iCs/>
         </w:rPr>
-        <w:t>The goal is to provide citizens with a social network that they can use during emergency situations. The system is different from other existing social networks because it is specifically designed to effectively support small communities of citizens seriously affected in case of natural disasters like earthquake, tsunami, tornado ,wildfire, etc.</w:t>
-      </w:r>
-    </w:p>
-    <w:p>
-      <w:pPr>
-        <w:pStyle w:val="3"/>
-        <w:pBdr>
-          <w:top w:val="none" w:color="auto" w:sz="0" w:space="0"/>
-          <w:left w:val="none" w:color="auto" w:sz="0" w:space="0"/>
-          <w:bottom w:val="none" w:color="auto" w:sz="0" w:space="0"/>
-          <w:right w:val="none" w:color="auto" w:sz="0" w:space="0"/>
-          <w:between w:val="none" w:color="auto" w:sz="0" w:space="0"/>
-        </w:pBdr>
-      </w:pPr>
-      <w:bookmarkStart w:id="0" w:name="_2kp4yixld1k8" w:colFirst="0" w:colLast="0"/>
-      <w:bookmarkEnd w:id="0"/>
-      <w:r>
+        <w:t xml:space="preserve">The goal is to provide citizens with a social network that they can use during emergency situations. The system is different from </w:t>
+      </w:r>
+      <w:r>
+        <w:rPr>
+          <w:rFonts w:ascii="Arial" w:hAnsi="Arial" w:cs="Arial"/>
+          <w:iCs/>
+        </w:rPr>
+        <w:t>other existing social networks because it is specifically designed to effectively support small communities of citizens seriously affected in case of natural disasters like earthquake, tsunami, tornado ,wildfire, etc.</w:t>
+      </w:r>
+    </w:p>
+    <w:bookmarkStart w:id="0" w:name="_2kp4yixld1k8" w:colFirst="0" w:colLast="0"/>
+    <w:bookmarkEnd w:id="0"/>
+    <w:p>
+      <w:pPr>
+        <w:pStyle w:val="Heading2"/>
+      </w:pPr>
+      <w:r>
+        <w:rPr>
+          <w:noProof/>
+        </w:rPr>
         <mc:AlternateContent>
           <mc:Choice Requires="wpg">
             <w:drawing>
-              <wp:anchor distT="57150" distB="57150" distL="57150" distR="57150" simplePos="0" relativeHeight="251659264" behindDoc="0" locked="0" layoutInCell="1" allowOverlap="1">
+              <wp:anchor distT="57150" distB="57150" distL="57150" distR="57150" simplePos="0" relativeHeight="251659264" behindDoc="0" locked="0" layoutInCell="1" allowOverlap="1" wp14:anchorId="6109F644" wp14:editId="563976B4">
                 <wp:simplePos x="0" y="0"/>
                 <wp:positionH relativeFrom="column">
                   <wp:posOffset>3600450</wp:posOffset>
@@ -118,8 +105,11 @@
                                 <w:jc w:val="center"/>
                               </w:pPr>
                               <w:r>
+                                <w:rPr>
+                                  <w:noProof/>
+                                </w:rPr>
                                 <w:drawing>
-                                  <wp:inline distT="0" distB="0" distL="114300" distR="114300">
+                                  <wp:inline distT="0" distB="0" distL="114300" distR="114300" wp14:anchorId="75AD9925" wp14:editId="1FD91B67">
                                     <wp:extent cx="3536950" cy="1806575"/>
                                     <wp:effectExtent l="0" t="0" r="19050" b="22225"/>
                                     <wp:docPr id="2" name="图片 2" descr="Haiku"/>
@@ -136,7 +126,7 @@
                                             </pic:cNvPicPr>
                                           </pic:nvPicPr>
                                           <pic:blipFill>
-                                            <a:blip r:embed="rId4"/>
+                                            <a:blip r:embed="rId6"/>
                                             <a:stretch>
                                               <a:fillRect/>
                                             </a:stretch>
@@ -187,7 +177,7 @@
                               </w:pPr>
                               <w:r>
                                 <w:rPr>
-                                  <w:rFonts w:ascii="Arial" w:hAnsi="Arial" w:eastAsia="Arial" w:cs="Arial"/>
+                                  <w:rFonts w:ascii="Arial" w:eastAsia="Arial" w:hAnsi="Arial" w:cs="Arial"/>
                                   <w:color w:val="000000"/>
                                   <w:sz w:val="24"/>
                                 </w:rPr>
@@ -206,7 +196,7 @@
               </wp:anchor>
             </w:drawing>
           </mc:Choice>
-          <mc:Fallback>
+          <mc:Fallback xmlns:wpsCustomData="http://www.wps.cn/officeDocument/2013/wpsCustomData">
             <w:pict>
               <v:group id="Group 7" o:spid="_x0000_s1026" o:spt="203" style="position:absolute;left:0pt;margin-left:283.5pt;margin-top:7.9pt;height:197.55pt;width:292.5pt;mso-wrap-distance-bottom:4.5pt;mso-wrap-distance-left:4.5pt;mso-wrap-distance-right:4.5pt;mso-wrap-distance-top:4.5pt;z-index:251659264;mso-width-relative:page;mso-height-relative:page;" coordorigin="1138275,39825" coordsize="7267500,6153648" o:gfxdata="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">
                 <o:lock v:ext="edit" aspectratio="f"/>
@@ -240,7 +230,7 @@
                                       </pic:cNvPicPr>
                                     </pic:nvPicPr>
                                     <pic:blipFill>
-                                      <a:blip r:embed="rId4"/>
+                                      <a:blip r:embed="rId7"/>
                                       <a:stretch>
                                         <a:fillRect/>
                                       </a:stretch>
@@ -294,20 +284,18 @@
         </mc:AlternateContent>
       </w:r>
       <w:r>
-        <w:pict>
-          <v:rect id="_x0000_i1025" o:spt="1" style="height:0.05pt;width:576pt;" fillcolor="#A0A0A0" filled="t" stroked="f" coordsize="21600,21600" o:hr="t" o:hrstd="t" o:hralign="center">
-            <v:path/>
-            <v:fill on="t" focussize="0,0"/>
-            <v:stroke on="f"/>
-            <v:imagedata o:title=""/>
-            <o:lock v:ext="edit"/>
-            <w10:wrap type="none"/>
-            <w10:anchorlock/>
-          </v:rect>
+        <w:rPr>
+          <w:noProof/>
+        </w:rPr>
+        <w:pict w14:anchorId="758BB5B9">
+          <v:rect id="_x0000_i1030" alt="" style="width:268.6pt;height:.05pt;mso-width-percent:0;mso-height-percent:0;mso-width-percent:0;mso-height-percent:0" o:hralign="center" o:hrstd="t" o:hr="t" fillcolor="#a0a0a0" stroked="f"/>
         </w:pict>
       </w:r>
       <w:r>
-        <w:t xml:space="preserve">Technical Constraints </w:t>
+        <w:t>Technic</w:t>
+      </w:r>
+      <w:r>
+        <w:t xml:space="preserve">al Constraints </w:t>
       </w:r>
     </w:p>
     <w:p>
@@ -316,13 +304,6 @@
           <w:ilvl w:val="0"/>
           <w:numId w:val="1"/>
         </w:numPr>
-        <w:pBdr>
-          <w:top w:val="none" w:color="auto" w:sz="0" w:space="0"/>
-          <w:left w:val="none" w:color="auto" w:sz="0" w:space="0"/>
-          <w:bottom w:val="none" w:color="auto" w:sz="0" w:space="0"/>
-          <w:right w:val="none" w:color="auto" w:sz="0" w:space="0"/>
-          <w:between w:val="none" w:color="auto" w:sz="0" w:space="0"/>
-        </w:pBdr>
         <w:rPr>
           <w:rFonts w:ascii="Arial" w:hAnsi="Arial" w:cs="Arial"/>
         </w:rPr>
@@ -340,13 +321,6 @@
           <w:ilvl w:val="0"/>
           <w:numId w:val="1"/>
         </w:numPr>
-        <w:pBdr>
-          <w:top w:val="none" w:color="auto" w:sz="0" w:space="0"/>
-          <w:left w:val="none" w:color="auto" w:sz="0" w:space="0"/>
-          <w:bottom w:val="none" w:color="auto" w:sz="0" w:space="0"/>
-          <w:right w:val="none" w:color="auto" w:sz="0" w:space="0"/>
-          <w:between w:val="none" w:color="auto" w:sz="0" w:space="0"/>
-        </w:pBdr>
         <w:rPr>
           <w:rFonts w:ascii="Arial" w:hAnsi="Arial" w:cs="Arial"/>
         </w:rPr>
@@ -364,13 +338,6 @@
           <w:ilvl w:val="0"/>
           <w:numId w:val="1"/>
         </w:numPr>
-        <w:pBdr>
-          <w:top w:val="none" w:color="auto" w:sz="0" w:space="0"/>
-          <w:left w:val="none" w:color="auto" w:sz="0" w:space="0"/>
-          <w:bottom w:val="none" w:color="auto" w:sz="0" w:space="0"/>
-          <w:right w:val="none" w:color="auto" w:sz="0" w:space="0"/>
-          <w:between w:val="none" w:color="auto" w:sz="0" w:space="0"/>
-        </w:pBdr>
         <w:rPr>
           <w:rFonts w:ascii="Arial" w:hAnsi="Arial" w:cs="Arial"/>
         </w:rPr>
@@ -388,22 +355,21 @@
           <w:ilvl w:val="0"/>
           <w:numId w:val="1"/>
         </w:numPr>
-        <w:pBdr>
-          <w:top w:val="none" w:color="auto" w:sz="0" w:space="0"/>
-          <w:left w:val="none" w:color="auto" w:sz="0" w:space="0"/>
-          <w:bottom w:val="none" w:color="auto" w:sz="0" w:space="0"/>
-          <w:right w:val="none" w:color="auto" w:sz="0" w:space="0"/>
-          <w:between w:val="none" w:color="auto" w:sz="0" w:space="0"/>
-        </w:pBdr>
-        <w:rPr>
-          <w:rFonts w:ascii="Arial" w:hAnsi="Arial" w:cs="Arial"/>
-        </w:rPr>
-      </w:pPr>
-      <w:r>
-        <w:rPr>
-          <w:rFonts w:ascii="Arial" w:hAnsi="Arial" w:cs="Arial"/>
-        </w:rPr>
-        <w:t>The solution will be deployed on the Cloud platform Heroku. Website constructed with decoupled tiers</w:t>
+        <w:rPr>
+          <w:rFonts w:ascii="Arial" w:hAnsi="Arial" w:cs="Arial"/>
+        </w:rPr>
+      </w:pPr>
+      <w:r>
+        <w:rPr>
+          <w:rFonts w:ascii="Arial" w:hAnsi="Arial" w:cs="Arial"/>
+        </w:rPr>
+        <w:t>The solu</w:t>
+      </w:r>
+      <w:r>
+        <w:rPr>
+          <w:rFonts w:ascii="Arial" w:hAnsi="Arial" w:cs="Arial"/>
+        </w:rPr>
+        <w:t>tion will be deployed on the Cloud platform Heroku. Website constructed with decoupled tiers</w:t>
       </w:r>
     </w:p>
     <w:p>
@@ -412,13 +378,6 @@
           <w:ilvl w:val="0"/>
           <w:numId w:val="1"/>
         </w:numPr>
-        <w:pBdr>
-          <w:top w:val="none" w:color="auto" w:sz="0" w:space="0"/>
-          <w:left w:val="none" w:color="auto" w:sz="0" w:space="0"/>
-          <w:bottom w:val="none" w:color="auto" w:sz="0" w:space="0"/>
-          <w:right w:val="none" w:color="auto" w:sz="0" w:space="0"/>
-          <w:between w:val="none" w:color="auto" w:sz="0" w:space="0"/>
-        </w:pBdr>
         <w:rPr>
           <w:rFonts w:ascii="Arial" w:hAnsi="Arial" w:cs="Arial"/>
         </w:rPr>
@@ -432,44 +391,23 @@
     </w:p>
     <w:p>
       <w:pPr>
-        <w:pBdr>
-          <w:top w:val="none" w:color="auto" w:sz="0" w:space="0"/>
-          <w:left w:val="none" w:color="auto" w:sz="0" w:space="0"/>
-          <w:bottom w:val="none" w:color="auto" w:sz="0" w:space="0"/>
-          <w:right w:val="none" w:color="auto" w:sz="0" w:space="0"/>
-          <w:between w:val="none" w:color="auto" w:sz="0" w:space="0"/>
-        </w:pBdr>
-        <w:rPr>
-          <w:rFonts w:ascii="Arial" w:hAnsi="Arial" w:cs="Arial"/>
-        </w:rPr>
-      </w:pPr>
-      <w:r>
-        <w:rPr>
-          <w:rFonts w:ascii="Arial" w:hAnsi="Arial" w:cs="Arial"/>
-        </w:rPr>
-        <w:pict>
-          <v:rect id="_x0000_i1026" o:spt="1" style="height:0.05pt;width:576pt;" fillcolor="#A0A0A0" filled="t" stroked="f" coordsize="21600,21600" o:hr="t" o:hrstd="t" o:hralign="center">
-            <v:path/>
-            <v:fill on="t" focussize="0,0"/>
-            <v:stroke on="f"/>
-            <v:imagedata o:title=""/>
-            <o:lock v:ext="edit"/>
-            <w10:wrap type="none"/>
-            <w10:anchorlock/>
-          </v:rect>
+        <w:rPr>
+          <w:rFonts w:ascii="Arial" w:hAnsi="Arial" w:cs="Arial"/>
+        </w:rPr>
+      </w:pPr>
+      <w:r>
+        <w:rPr>
+          <w:rFonts w:ascii="Arial" w:hAnsi="Arial" w:cs="Arial"/>
+          <w:noProof/>
+        </w:rPr>
+        <w:pict w14:anchorId="7CE114C9">
+          <v:rect id="_x0000_i1029" alt="" style="width:268.6pt;height:.05pt;mso-width-percent:0;mso-height-percent:0;mso-width-percent:0;mso-height-percent:0" o:hralign="center" o:hrstd="t" o:hr="t" fillcolor="#a0a0a0" stroked="f"/>
         </w:pict>
       </w:r>
     </w:p>
     <w:p>
       <w:pPr>
-        <w:pStyle w:val="3"/>
-        <w:pBdr>
-          <w:top w:val="none" w:color="auto" w:sz="0" w:space="0"/>
-          <w:left w:val="none" w:color="auto" w:sz="0" w:space="0"/>
-          <w:bottom w:val="none" w:color="auto" w:sz="0" w:space="0"/>
-          <w:right w:val="none" w:color="auto" w:sz="0" w:space="0"/>
-          <w:between w:val="none" w:color="auto" w:sz="0" w:space="0"/>
-        </w:pBdr>
+        <w:pStyle w:val="Heading2"/>
       </w:pPr>
       <w:bookmarkStart w:id="1" w:name="_jbj3nq8j1ltz" w:colFirst="0" w:colLast="0"/>
       <w:bookmarkEnd w:id="1"/>
@@ -483,13 +421,6 @@
           <w:ilvl w:val="0"/>
           <w:numId w:val="2"/>
         </w:numPr>
-        <w:pBdr>
-          <w:top w:val="none" w:color="auto" w:sz="0" w:space="0"/>
-          <w:left w:val="none" w:color="auto" w:sz="0" w:space="0"/>
-          <w:bottom w:val="none" w:color="auto" w:sz="0" w:space="0"/>
-          <w:right w:val="none" w:color="auto" w:sz="0" w:space="0"/>
-          <w:between w:val="none" w:color="auto" w:sz="0" w:space="0"/>
-        </w:pBdr>
         <w:rPr>
           <w:rFonts w:ascii="Arial" w:hAnsi="Arial" w:cs="Arial"/>
           <w:i/>
@@ -499,7 +430,13 @@
         <w:rPr>
           <w:rFonts w:ascii="Arial" w:hAnsi="Arial" w:cs="Arial"/>
         </w:rPr>
-        <w:t>As a citizen, I can join the community by providing a new username and password. The Citizen is added to the ESN directory. A welcome message is displayed.</w:t>
+        <w:t>As a citizen, I can join the community by providing a new us</w:t>
+      </w:r>
+      <w:r>
+        <w:rPr>
+          <w:rFonts w:ascii="Arial" w:hAnsi="Arial" w:cs="Arial"/>
+        </w:rPr>
+        <w:t>ername and password. The Citizen is added to the ESN directory. A welcome message is displayed.</w:t>
       </w:r>
     </w:p>
     <w:p>
@@ -508,13 +445,6 @@
           <w:ilvl w:val="0"/>
           <w:numId w:val="2"/>
         </w:numPr>
-        <w:pBdr>
-          <w:top w:val="none" w:color="auto" w:sz="0" w:space="0"/>
-          <w:left w:val="none" w:color="auto" w:sz="0" w:space="0"/>
-          <w:bottom w:val="none" w:color="auto" w:sz="0" w:space="0"/>
-          <w:right w:val="none" w:color="auto" w:sz="0" w:space="0"/>
-          <w:between w:val="none" w:color="auto" w:sz="0" w:space="0"/>
-        </w:pBdr>
         <w:rPr>
           <w:rFonts w:ascii="Arial" w:hAnsi="Arial" w:cs="Arial"/>
           <w:i/>
@@ -524,7 +454,13 @@
         <w:rPr>
           <w:rFonts w:ascii="Arial" w:hAnsi="Arial" w:cs="Arial"/>
         </w:rPr>
-        <w:t xml:space="preserve"> As a citizen, I can login by providing an existing username and password. I can see myself listed in the ESN Directory, along with other citizens. I can also logout.  </w:t>
+        <w:t xml:space="preserve"> As a citizen, I can login by providing an existing username and password. I can see myself listed in the ESN Directory, along with other citizens. I can also l</w:t>
+      </w:r>
+      <w:r>
+        <w:rPr>
+          <w:rFonts w:ascii="Arial" w:hAnsi="Arial" w:cs="Arial"/>
+        </w:rPr>
+        <w:t xml:space="preserve">ogout.  </w:t>
       </w:r>
     </w:p>
     <w:p>
@@ -533,13 +469,6 @@
           <w:ilvl w:val="0"/>
           <w:numId w:val="2"/>
         </w:numPr>
-        <w:pBdr>
-          <w:top w:val="none" w:color="auto" w:sz="0" w:space="0"/>
-          <w:left w:val="none" w:color="auto" w:sz="0" w:space="0"/>
-          <w:bottom w:val="none" w:color="auto" w:sz="0" w:space="0"/>
-          <w:right w:val="none" w:color="auto" w:sz="0" w:space="0"/>
-          <w:between w:val="none" w:color="auto" w:sz="0" w:space="0"/>
-        </w:pBdr>
         <w:rPr>
           <w:rFonts w:ascii="Arial" w:hAnsi="Arial" w:cs="Arial"/>
           <w:i/>
@@ -558,13 +487,6 @@
           <w:ilvl w:val="0"/>
           <w:numId w:val="2"/>
         </w:numPr>
-        <w:pBdr>
-          <w:top w:val="none" w:color="auto" w:sz="0" w:space="0"/>
-          <w:left w:val="none" w:color="auto" w:sz="0" w:space="0"/>
-          <w:bottom w:val="none" w:color="auto" w:sz="0" w:space="0"/>
-          <w:right w:val="none" w:color="auto" w:sz="0" w:space="0"/>
-          <w:between w:val="none" w:color="auto" w:sz="0" w:space="0"/>
-        </w:pBdr>
         <w:rPr>
           <w:rFonts w:ascii="Arial" w:hAnsi="Arial" w:cs="Arial"/>
           <w:i/>
@@ -583,13 +505,6 @@
           <w:ilvl w:val="0"/>
           <w:numId w:val="2"/>
         </w:numPr>
-        <w:pBdr>
-          <w:top w:val="none" w:color="auto" w:sz="0" w:space="0"/>
-          <w:left w:val="none" w:color="auto" w:sz="0" w:space="0"/>
-          <w:bottom w:val="none" w:color="auto" w:sz="0" w:space="0"/>
-          <w:right w:val="none" w:color="auto" w:sz="0" w:space="0"/>
-          <w:between w:val="none" w:color="auto" w:sz="0" w:space="0"/>
-        </w:pBdr>
         <w:rPr>
           <w:rFonts w:ascii="Arial" w:hAnsi="Arial" w:cs="Arial"/>
           <w:i/>
@@ -608,13 +523,6 @@
           <w:ilvl w:val="0"/>
           <w:numId w:val="2"/>
         </w:numPr>
-        <w:pBdr>
-          <w:top w:val="none" w:color="auto" w:sz="0" w:space="0"/>
-          <w:left w:val="none" w:color="auto" w:sz="0" w:space="0"/>
-          <w:bottom w:val="none" w:color="auto" w:sz="0" w:space="0"/>
-          <w:right w:val="none" w:color="auto" w:sz="0" w:space="0"/>
-          <w:between w:val="none" w:color="auto" w:sz="0" w:space="0"/>
-        </w:pBdr>
         <w:rPr>
           <w:rFonts w:ascii="Arial" w:hAnsi="Arial" w:cs="Arial"/>
           <w:i/>
@@ -624,7 +532,13 @@
         <w:rPr>
           <w:rFonts w:ascii="Arial" w:hAnsi="Arial" w:cs="Arial"/>
         </w:rPr>
-        <w:t xml:space="preserve">As a citizen, I can search for any information stored in the system. </w:t>
+        <w:t>As a citizen, I can search for any information stored in t</w:t>
+      </w:r>
+      <w:r>
+        <w:rPr>
+          <w:rFonts w:ascii="Arial" w:hAnsi="Arial" w:cs="Arial"/>
+        </w:rPr>
+        <w:t xml:space="preserve">he system. </w:t>
       </w:r>
     </w:p>
     <w:p>
@@ -633,13 +547,6 @@
           <w:ilvl w:val="0"/>
           <w:numId w:val="2"/>
         </w:numPr>
-        <w:pBdr>
-          <w:top w:val="none" w:color="auto" w:sz="0" w:space="0"/>
-          <w:left w:val="none" w:color="auto" w:sz="0" w:space="0"/>
-          <w:bottom w:val="none" w:color="auto" w:sz="0" w:space="0"/>
-          <w:right w:val="none" w:color="auto" w:sz="0" w:space="0"/>
-          <w:between w:val="none" w:color="auto" w:sz="0" w:space="0"/>
-        </w:pBdr>
         <w:rPr>
           <w:rFonts w:ascii="Arial" w:hAnsi="Arial" w:cs="Arial"/>
           <w:i/>
@@ -658,13 +565,6 @@
           <w:ilvl w:val="0"/>
           <w:numId w:val="2"/>
         </w:numPr>
-        <w:pBdr>
-          <w:top w:val="none" w:color="auto" w:sz="0" w:space="0"/>
-          <w:left w:val="none" w:color="auto" w:sz="0" w:space="0"/>
-          <w:bottom w:val="none" w:color="auto" w:sz="0" w:space="0"/>
-          <w:right w:val="none" w:color="auto" w:sz="0" w:space="0"/>
-          <w:between w:val="none" w:color="auto" w:sz="0" w:space="0"/>
-        </w:pBdr>
         <w:rPr>
           <w:rFonts w:ascii="Arial" w:hAnsi="Arial" w:cs="Arial"/>
           <w:i/>
@@ -679,22 +579,18 @@
     </w:p>
     <w:p>
       <w:pPr>
-        <w:pBdr>
-          <w:top w:val="none" w:color="auto" w:sz="0" w:space="0"/>
-          <w:left w:val="none" w:color="auto" w:sz="0" w:space="0"/>
-          <w:bottom w:val="none" w:color="auto" w:sz="0" w:space="0"/>
-          <w:right w:val="none" w:color="auto" w:sz="0" w:space="0"/>
-          <w:between w:val="none" w:color="auto" w:sz="0" w:space="0"/>
-        </w:pBdr>
-        <w:rPr>
-          <w:rFonts w:ascii="Arial" w:hAnsi="Arial" w:cs="Arial"/>
-        </w:rPr>
-      </w:pPr>
-      <w:r>
+        <w:rPr>
+          <w:rFonts w:ascii="Arial" w:hAnsi="Arial" w:cs="Arial"/>
+        </w:rPr>
+      </w:pPr>
+      <w:r>
+        <w:rPr>
+          <w:noProof/>
+        </w:rPr>
         <mc:AlternateContent>
           <mc:Choice Requires="wpg">
             <w:drawing>
-              <wp:anchor distT="57150" distB="57150" distL="57150" distR="57150" simplePos="0" relativeHeight="251661312" behindDoc="0" locked="0" layoutInCell="1" allowOverlap="1">
+              <wp:anchor distT="57150" distB="57150" distL="57150" distR="57150" simplePos="0" relativeHeight="251661312" behindDoc="0" locked="0" layoutInCell="1" allowOverlap="1" wp14:anchorId="02CE0AF1" wp14:editId="35866B29">
                 <wp:simplePos x="0" y="0"/>
                 <wp:positionH relativeFrom="column">
                   <wp:posOffset>3468370</wp:posOffset>
@@ -747,8 +643,11 @@
                           <w:txbxContent>
                             <w:p>
                               <w:r>
+                                <w:rPr>
+                                  <w:noProof/>
+                                </w:rPr>
                                 <w:drawing>
-                                  <wp:inline distT="0" distB="0" distL="0" distR="0">
+                                  <wp:inline distT="0" distB="0" distL="0" distR="0" wp14:anchorId="66FCF4BD" wp14:editId="1145EAF4">
                                     <wp:extent cx="3665855" cy="2423795"/>
                                     <wp:effectExtent l="0" t="0" r="4445" b="1905"/>
                                     <wp:docPr id="21" name="Picture 21" descr="A picture containing screenshot&#10;&#10;Description automatically generated"/>
@@ -765,7 +664,7 @@
                                             </pic:cNvPicPr>
                                           </pic:nvPicPr>
                                           <pic:blipFill>
-                                            <a:blip r:embed="rId5">
+                                            <a:blip r:embed="rId8">
                                               <a:extLst>
                                                 <a:ext uri="{28A0092B-C50C-407E-A947-70E740481C1C}">
                                                   <a14:useLocalDpi xmlns:a14="http://schemas.microsoft.com/office/drawing/2010/main" val="0"/>
@@ -826,7 +725,7 @@
                               </w:pPr>
                               <w:r>
                                 <w:rPr>
-                                  <w:rFonts w:ascii="Arial" w:hAnsi="Arial" w:eastAsia="Arial" w:cs="Arial"/>
+                                  <w:rFonts w:ascii="Arial" w:eastAsia="Arial" w:hAnsi="Arial" w:cs="Arial"/>
                                   <w:color w:val="000000"/>
                                   <w:sz w:val="28"/>
                                 </w:rPr>
@@ -846,7 +745,7 @@
               </wp:anchor>
             </w:drawing>
           </mc:Choice>
-          <mc:Fallback>
+          <mc:Fallback xmlns:wpsCustomData="http://www.wps.cn/officeDocument/2013/wpsCustomData">
             <w:pict>
               <v:group id="Group 14" o:spid="_x0000_s1026" o:spt="203" style="position:absolute;left:0pt;margin-left:273.1pt;margin-top:7.65pt;height:231.65pt;width:303.75pt;mso-wrap-distance-bottom:4.5pt;mso-wrap-distance-left:4.5pt;mso-wrap-distance-right:4.5pt;mso-wrap-distance-top:4.5pt;z-index:251661312;mso-width-relative:page;mso-height-relative:page;" coordorigin="1138275,0" coordsize="7267500,6793200" o:gfxdata="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">
                 <o:lock v:ext="edit" aspectratio="f"/>
@@ -877,7 +776,7 @@
                                       </pic:cNvPicPr>
                                     </pic:nvPicPr>
                                     <pic:blipFill>
-                                      <a:blip r:embed="rId5">
+                                      <a:blip r:embed="rId9">
                                         <a:extLst>
                                           <a:ext uri="{28A0092B-C50C-407E-A947-70E740481C1C}">
                                             <a14:useLocalDpi xmlns:a14="http://schemas.microsoft.com/office/drawing/2010/main" val="0"/>
@@ -944,30 +843,16 @@
       <w:r>
         <w:rPr>
           <w:rFonts w:ascii="Arial" w:hAnsi="Arial" w:cs="Arial"/>
-        </w:rPr>
-        <w:pict>
-          <v:rect id="_x0000_i1027" o:spt="1" style="height:0.05pt;width:576pt;" fillcolor="#A0A0A0" filled="t" stroked="f" coordsize="21600,21600" o:hr="t" o:hrstd="t" o:hralign="center">
-            <v:path/>
-            <v:fill on="t" focussize="0,0"/>
-            <v:stroke on="f"/>
-            <v:imagedata o:title=""/>
-            <o:lock v:ext="edit"/>
-            <w10:wrap type="none"/>
-            <w10:anchorlock/>
-          </v:rect>
+          <w:noProof/>
+        </w:rPr>
+        <w:pict w14:anchorId="00C9D2CD">
+          <v:rect id="_x0000_i1028" alt="" style="width:268.6pt;height:.05pt;mso-width-percent:0;mso-height-percent:0;mso-width-percent:0;mso-height-percent:0" o:hralign="center" o:hrstd="t" o:hr="t" fillcolor="#a0a0a0" stroked="f"/>
         </w:pict>
       </w:r>
     </w:p>
     <w:p>
       <w:pPr>
-        <w:pStyle w:val="3"/>
-        <w:pBdr>
-          <w:top w:val="none" w:color="auto" w:sz="0" w:space="0"/>
-          <w:left w:val="none" w:color="auto" w:sz="0" w:space="0"/>
-          <w:bottom w:val="none" w:color="auto" w:sz="0" w:space="0"/>
-          <w:right w:val="none" w:color="auto" w:sz="0" w:space="0"/>
-          <w:between w:val="none" w:color="auto" w:sz="0" w:space="0"/>
-        </w:pBdr>
+        <w:pStyle w:val="Heading2"/>
       </w:pPr>
       <w:bookmarkStart w:id="2" w:name="_p3m221uqxewa" w:colFirst="0" w:colLast="0"/>
       <w:bookmarkEnd w:id="2"/>
@@ -977,71 +862,58 @@
     </w:p>
     <w:p>
       <w:pPr>
-        <w:pBdr>
-          <w:top w:val="none" w:color="auto" w:sz="0" w:space="0"/>
-          <w:left w:val="none" w:color="auto" w:sz="0" w:space="0"/>
-          <w:bottom w:val="none" w:color="auto" w:sz="0" w:space="0"/>
-          <w:right w:val="none" w:color="auto" w:sz="0" w:space="0"/>
-          <w:between w:val="none" w:color="auto" w:sz="0" w:space="0"/>
-        </w:pBdr>
-        <w:rPr>
-          <w:rFonts w:ascii="Arial" w:hAnsi="Arial" w:cs="Arial"/>
-        </w:rPr>
-      </w:pPr>
-      <w:r>
-        <w:rPr>
-          <w:rFonts w:ascii="Arial" w:hAnsi="Arial" w:cs="Arial"/>
-        </w:rPr>
-        <w:t>Robustness&gt;Security&gt;Performance</w:t>
-      </w:r>
-    </w:p>
-    <w:p>
-      <w:pPr>
-        <w:pBdr>
-          <w:top w:val="none" w:color="auto" w:sz="0" w:space="0"/>
-          <w:left w:val="none" w:color="auto" w:sz="0" w:space="0"/>
-          <w:bottom w:val="none" w:color="auto" w:sz="0" w:space="0"/>
-          <w:right w:val="none" w:color="auto" w:sz="0" w:space="0"/>
-          <w:between w:val="none" w:color="auto" w:sz="0" w:space="0"/>
-        </w:pBdr>
-        <w:rPr>
-          <w:rFonts w:ascii="Arial" w:hAnsi="Arial" w:cs="Arial"/>
-        </w:rPr>
-      </w:pPr>
-      <w:r>
-        <w:rPr>
-          <w:rFonts w:ascii="Arial" w:hAnsi="Arial" w:cs="Arial"/>
-        </w:rPr>
-        <w:pict>
-          <v:rect id="_x0000_i1028" o:spt="1" style="height:0.05pt;width:576pt;" fillcolor="#A0A0A0" filled="t" stroked="f" coordsize="21600,21600" o:hr="t" o:hrstd="t" o:hralign="center">
-            <v:path/>
-            <v:fill on="t" focussize="0,0"/>
-            <v:stroke on="f"/>
-            <v:imagedata o:title=""/>
-            <o:lock v:ext="edit"/>
-            <w10:wrap type="none"/>
-            <w10:anchorlock/>
-          </v:rect>
+        <w:rPr>
+          <w:rFonts w:ascii="Arial" w:hAnsi="Arial" w:cs="Arial"/>
+          <w:lang w:val="en-US"/>
+        </w:rPr>
+      </w:pPr>
+      <w:r>
+        <w:rPr>
+          <w:rFonts w:ascii="Arial" w:hAnsi="Arial" w:cs="Arial"/>
+        </w:rPr>
+        <w:t>Performance</w:t>
+      </w:r>
+      <w:r>
+        <w:rPr>
+          <w:rFonts w:ascii="Arial" w:hAnsi="Arial" w:cs="Arial"/>
+        </w:rPr>
+        <w:t>&gt;User Experience&gt;</w:t>
+      </w:r>
+      <w:r>
+        <w:rPr>
+          <w:rFonts w:ascii="Arial" w:hAnsi="Arial" w:cs="Arial"/>
+        </w:rPr>
+        <w:t>Security</w:t>
+      </w:r>
+      <w:bookmarkStart w:id="3" w:name="_GoBack"/>
+      <w:bookmarkEnd w:id="3"/>
+    </w:p>
+    <w:p>
+      <w:pPr>
+        <w:rPr>
+          <w:rFonts w:ascii="Arial" w:hAnsi="Arial" w:cs="Arial"/>
+        </w:rPr>
+      </w:pPr>
+      <w:r>
+        <w:rPr>
+          <w:rFonts w:ascii="Arial" w:hAnsi="Arial" w:cs="Arial"/>
+          <w:noProof/>
+        </w:rPr>
+        <w:pict w14:anchorId="379585BF">
+          <v:rect id="_x0000_i1027" alt="" style="width:268.6pt;height:.05pt;mso-width-percent:0;mso-height-percent:0;mso-width-percent:0;mso-height-percent:0" o:hralign="center" o:hrstd="t" o:hr="t" fillcolor="#a0a0a0" stroked="f"/>
         </w:pict>
       </w:r>
     </w:p>
     <w:p>
       <w:pPr>
-        <w:pStyle w:val="3"/>
-        <w:pBdr>
-          <w:top w:val="none" w:color="auto" w:sz="0" w:space="0"/>
-          <w:left w:val="none" w:color="auto" w:sz="0" w:space="0"/>
-          <w:bottom w:val="none" w:color="auto" w:sz="0" w:space="0"/>
-          <w:right w:val="none" w:color="auto" w:sz="0" w:space="0"/>
-          <w:between w:val="none" w:color="auto" w:sz="0" w:space="0"/>
-        </w:pBdr>
+        <w:pStyle w:val="Heading2"/>
         <w:rPr>
           <w:b w:val="0"/>
           <w:i/>
         </w:rPr>
       </w:pPr>
-      <w:bookmarkStart w:id="3" w:name="_x2fc2p6mb1ko" w:colFirst="0" w:colLast="0"/>
-      <w:bookmarkEnd w:id="3"/>
+      <w:bookmarkStart w:id="4" w:name="_x2fc2p6mb1ko" w:colFirst="0" w:colLast="0"/>
+      <w:bookmarkEnd w:id="4"/>
       <w:r>
         <w:t>Architectural Decisions with Rationale</w:t>
       </w:r>
@@ -1052,13 +924,6 @@
           <w:ilvl w:val="0"/>
           <w:numId w:val="3"/>
         </w:numPr>
-        <w:pBdr>
-          <w:top w:val="none" w:color="auto" w:sz="0" w:space="0"/>
-          <w:left w:val="none" w:color="auto" w:sz="0" w:space="0"/>
-          <w:bottom w:val="none" w:color="auto" w:sz="0" w:space="0"/>
-          <w:right w:val="none" w:color="auto" w:sz="0" w:space="0"/>
-          <w:between w:val="none" w:color="auto" w:sz="0" w:space="0"/>
-        </w:pBdr>
         <w:rPr>
           <w:rFonts w:ascii="Arial" w:hAnsi="Arial" w:cs="Arial"/>
         </w:rPr>
@@ -1079,13 +944,6 @@
           <w:ilvl w:val="0"/>
           <w:numId w:val="3"/>
         </w:numPr>
-        <w:pBdr>
-          <w:top w:val="none" w:color="auto" w:sz="0" w:space="0"/>
-          <w:left w:val="none" w:color="auto" w:sz="0" w:space="0"/>
-          <w:bottom w:val="none" w:color="auto" w:sz="0" w:space="0"/>
-          <w:right w:val="none" w:color="auto" w:sz="0" w:space="0"/>
-          <w:between w:val="none" w:color="auto" w:sz="0" w:space="0"/>
-        </w:pBdr>
         <w:rPr>
           <w:rFonts w:ascii="Arial" w:hAnsi="Arial" w:cs="Arial"/>
         </w:rPr>
@@ -1103,13 +961,6 @@
           <w:ilvl w:val="0"/>
           <w:numId w:val="3"/>
         </w:numPr>
-        <w:pBdr>
-          <w:top w:val="none" w:color="auto" w:sz="0" w:space="0"/>
-          <w:left w:val="none" w:color="auto" w:sz="0" w:space="0"/>
-          <w:bottom w:val="none" w:color="auto" w:sz="0" w:space="0"/>
-          <w:right w:val="none" w:color="auto" w:sz="0" w:space="0"/>
-          <w:between w:val="none" w:color="auto" w:sz="0" w:space="0"/>
-        </w:pBdr>
         <w:rPr>
           <w:rFonts w:ascii="Arial" w:hAnsi="Arial" w:cs="Arial"/>
         </w:rPr>
@@ -1127,13 +978,6 @@
           <w:ilvl w:val="0"/>
           <w:numId w:val="3"/>
         </w:numPr>
-        <w:pBdr>
-          <w:top w:val="none" w:color="auto" w:sz="0" w:space="0"/>
-          <w:left w:val="none" w:color="auto" w:sz="0" w:space="0"/>
-          <w:bottom w:val="none" w:color="auto" w:sz="0" w:space="0"/>
-          <w:right w:val="none" w:color="auto" w:sz="0" w:space="0"/>
-          <w:between w:val="none" w:color="auto" w:sz="0" w:space="0"/>
-        </w:pBdr>
         <w:rPr>
           <w:rFonts w:ascii="Arial" w:hAnsi="Arial" w:cs="Arial"/>
         </w:rPr>
@@ -1151,13 +995,6 @@
           <w:ilvl w:val="0"/>
           <w:numId w:val="3"/>
         </w:numPr>
-        <w:pBdr>
-          <w:top w:val="none" w:color="auto" w:sz="0" w:space="0"/>
-          <w:left w:val="none" w:color="auto" w:sz="0" w:space="0"/>
-          <w:bottom w:val="none" w:color="auto" w:sz="0" w:space="0"/>
-          <w:right w:val="none" w:color="auto" w:sz="0" w:space="0"/>
-          <w:between w:val="none" w:color="auto" w:sz="0" w:space="0"/>
-        </w:pBdr>
         <w:rPr>
           <w:rFonts w:ascii="Arial" w:hAnsi="Arial" w:cs="Arial"/>
         </w:rPr>
@@ -1175,13 +1012,6 @@
           <w:ilvl w:val="0"/>
           <w:numId w:val="3"/>
         </w:numPr>
-        <w:pBdr>
-          <w:top w:val="none" w:color="auto" w:sz="0" w:space="0"/>
-          <w:left w:val="none" w:color="auto" w:sz="0" w:space="0"/>
-          <w:bottom w:val="none" w:color="auto" w:sz="0" w:space="0"/>
-          <w:right w:val="none" w:color="auto" w:sz="0" w:space="0"/>
-          <w:between w:val="none" w:color="auto" w:sz="0" w:space="0"/>
-        </w:pBdr>
         <w:rPr>
           <w:rFonts w:ascii="Arial" w:hAnsi="Arial" w:cs="Arial"/>
         </w:rPr>
@@ -1212,22 +1042,21 @@
           <w:ilvl w:val="0"/>
           <w:numId w:val="3"/>
         </w:numPr>
-        <w:pBdr>
-          <w:top w:val="none" w:color="auto" w:sz="0" w:space="0"/>
-          <w:left w:val="none" w:color="auto" w:sz="0" w:space="0"/>
-          <w:bottom w:val="none" w:color="auto" w:sz="0" w:space="0"/>
-          <w:right w:val="none" w:color="auto" w:sz="0" w:space="0"/>
-          <w:between w:val="none" w:color="auto" w:sz="0" w:space="0"/>
-        </w:pBdr>
-        <w:rPr>
-          <w:rFonts w:ascii="Arial" w:hAnsi="Arial" w:cs="Arial"/>
-        </w:rPr>
-      </w:pPr>
-      <w:r>
-        <w:rPr>
-          <w:rFonts w:ascii="Arial" w:hAnsi="Arial" w:cs="Arial"/>
-        </w:rPr>
-        <w:t>RESTful API provides core functionality and reduces coupling between UI and back-end</w:t>
+        <w:rPr>
+          <w:rFonts w:ascii="Arial" w:hAnsi="Arial" w:cs="Arial"/>
+        </w:rPr>
+      </w:pPr>
+      <w:r>
+        <w:rPr>
+          <w:rFonts w:ascii="Arial" w:hAnsi="Arial" w:cs="Arial"/>
+        </w:rPr>
+        <w:t>RESTful API provides core functionality and reduces coupling</w:t>
+      </w:r>
+      <w:r>
+        <w:rPr>
+          <w:rFonts w:ascii="Arial" w:hAnsi="Arial" w:cs="Arial"/>
+        </w:rPr>
+        <w:t xml:space="preserve"> between UI and back-end</w:t>
       </w:r>
     </w:p>
     <w:p>
@@ -1236,13 +1065,6 @@
           <w:ilvl w:val="0"/>
           <w:numId w:val="3"/>
         </w:numPr>
-        <w:pBdr>
-          <w:top w:val="none" w:color="auto" w:sz="0" w:space="0"/>
-          <w:left w:val="none" w:color="auto" w:sz="0" w:space="0"/>
-          <w:bottom w:val="none" w:color="auto" w:sz="0" w:space="0"/>
-          <w:right w:val="none" w:color="auto" w:sz="0" w:space="0"/>
-          <w:between w:val="none" w:color="auto" w:sz="0" w:space="0"/>
-        </w:pBdr>
         <w:rPr>
           <w:rFonts w:ascii="Arial" w:hAnsi="Arial" w:cs="Arial"/>
         </w:rPr>
@@ -1260,13 +1082,6 @@
           <w:ilvl w:val="0"/>
           <w:numId w:val="3"/>
         </w:numPr>
-        <w:pBdr>
-          <w:top w:val="none" w:color="auto" w:sz="0" w:space="0"/>
-          <w:left w:val="none" w:color="auto" w:sz="0" w:space="0"/>
-          <w:bottom w:val="none" w:color="auto" w:sz="0" w:space="0"/>
-          <w:right w:val="none" w:color="auto" w:sz="0" w:space="0"/>
-          <w:between w:val="none" w:color="auto" w:sz="0" w:space="0"/>
-        </w:pBdr>
         <w:rPr>
           <w:rFonts w:ascii="Arial" w:hAnsi="Arial" w:cs="Arial"/>
         </w:rPr>
@@ -1284,13 +1099,6 @@
           <w:ilvl w:val="0"/>
           <w:numId w:val="3"/>
         </w:numPr>
-        <w:pBdr>
-          <w:top w:val="none" w:color="auto" w:sz="0" w:space="0"/>
-          <w:left w:val="none" w:color="auto" w:sz="0" w:space="0"/>
-          <w:bottom w:val="none" w:color="auto" w:sz="0" w:space="0"/>
-          <w:right w:val="none" w:color="auto" w:sz="0" w:space="0"/>
-          <w:between w:val="none" w:color="auto" w:sz="0" w:space="0"/>
-        </w:pBdr>
         <w:rPr>
           <w:rFonts w:ascii="Arial" w:hAnsi="Arial" w:cs="Arial"/>
         </w:rPr>
@@ -1304,47 +1112,26 @@
     </w:p>
     <w:p>
       <w:pPr>
-        <w:pBdr>
-          <w:top w:val="none" w:color="auto" w:sz="0" w:space="0"/>
-          <w:left w:val="none" w:color="auto" w:sz="0" w:space="0"/>
-          <w:bottom w:val="none" w:color="auto" w:sz="0" w:space="0"/>
-          <w:right w:val="none" w:color="auto" w:sz="0" w:space="0"/>
-          <w:between w:val="none" w:color="auto" w:sz="0" w:space="0"/>
-        </w:pBdr>
-        <w:rPr>
-          <w:rFonts w:ascii="Arial" w:hAnsi="Arial" w:cs="Arial"/>
-        </w:rPr>
-      </w:pPr>
-      <w:r>
-        <w:rPr>
-          <w:rFonts w:ascii="Arial" w:hAnsi="Arial" w:cs="Arial"/>
-        </w:rPr>
-        <w:pict>
-          <v:rect id="_x0000_i1029" o:spt="1" style="height:0.05pt;width:576pt;" fillcolor="#A0A0A0" filled="t" stroked="f" coordsize="21600,21600" o:hr="t" o:hrstd="t" o:hralign="center">
-            <v:path/>
-            <v:fill on="t" focussize="0,0"/>
-            <v:stroke on="f"/>
-            <v:imagedata o:title=""/>
-            <o:lock v:ext="edit"/>
-            <w10:wrap type="none"/>
-            <w10:anchorlock/>
-          </v:rect>
+        <w:rPr>
+          <w:rFonts w:ascii="Arial" w:hAnsi="Arial" w:cs="Arial"/>
+        </w:rPr>
+      </w:pPr>
+      <w:r>
+        <w:rPr>
+          <w:rFonts w:ascii="Arial" w:hAnsi="Arial" w:cs="Arial"/>
+          <w:noProof/>
+        </w:rPr>
+        <w:pict w14:anchorId="615A1FC5">
+          <v:rect id="_x0000_i1026" alt="" style="width:8in;height:.05pt;mso-width-percent:0;mso-height-percent:0;mso-width-percent:0;mso-height-percent:0" o:hralign="center" o:hrstd="t" o:hr="t" fillcolor="#a0a0a0" stroked="f"/>
         </w:pict>
       </w:r>
     </w:p>
     <w:p>
       <w:pPr>
-        <w:pStyle w:val="3"/>
-        <w:pBdr>
-          <w:top w:val="none" w:color="auto" w:sz="0" w:space="0"/>
-          <w:left w:val="none" w:color="auto" w:sz="0" w:space="0"/>
-          <w:bottom w:val="none" w:color="auto" w:sz="0" w:space="0"/>
-          <w:right w:val="none" w:color="auto" w:sz="0" w:space="0"/>
-          <w:between w:val="none" w:color="auto" w:sz="0" w:space="0"/>
-        </w:pBdr>
-      </w:pPr>
-      <w:bookmarkStart w:id="4" w:name="_3g78jkhz6y1c" w:colFirst="0" w:colLast="0"/>
-      <w:bookmarkEnd w:id="4"/>
+        <w:pStyle w:val="Heading2"/>
+      </w:pPr>
+      <w:bookmarkStart w:id="5" w:name="_3g78jkhz6y1c" w:colFirst="0" w:colLast="0"/>
+      <w:bookmarkEnd w:id="5"/>
       <w:r>
         <w:t>Design Decisions with Rationale</w:t>
       </w:r>
@@ -1355,22 +1142,21 @@
           <w:ilvl w:val="0"/>
           <w:numId w:val="4"/>
         </w:numPr>
-        <w:pBdr>
-          <w:top w:val="none" w:color="auto" w:sz="0" w:space="0"/>
-          <w:left w:val="none" w:color="auto" w:sz="0" w:space="0"/>
-          <w:bottom w:val="none" w:color="auto" w:sz="0" w:space="0"/>
-          <w:right w:val="none" w:color="auto" w:sz="0" w:space="0"/>
-          <w:between w:val="none" w:color="auto" w:sz="0" w:space="0"/>
-        </w:pBdr>
-        <w:rPr>
-          <w:rFonts w:ascii="Arial" w:hAnsi="Arial" w:cs="Arial"/>
-        </w:rPr>
-      </w:pPr>
-      <w:r>
-        <w:rPr>
-          <w:rFonts w:ascii="Arial" w:hAnsi="Arial" w:cs="Arial"/>
-        </w:rPr>
-        <w:t>Encapsulate data and behavior in models for easy testing and better modularization</w:t>
+        <w:rPr>
+          <w:rFonts w:ascii="Arial" w:hAnsi="Arial" w:cs="Arial"/>
+        </w:rPr>
+      </w:pPr>
+      <w:r>
+        <w:rPr>
+          <w:rFonts w:ascii="Arial" w:hAnsi="Arial" w:cs="Arial"/>
+        </w:rPr>
+        <w:t>Encapsulate data and behavior in models fo</w:t>
+      </w:r>
+      <w:r>
+        <w:rPr>
+          <w:rFonts w:ascii="Arial" w:hAnsi="Arial" w:cs="Arial"/>
+        </w:rPr>
+        <w:t>r easy testing and better modularization</w:t>
       </w:r>
     </w:p>
     <w:p>
@@ -1379,13 +1165,6 @@
           <w:ilvl w:val="0"/>
           <w:numId w:val="4"/>
         </w:numPr>
-        <w:pBdr>
-          <w:top w:val="none" w:color="auto" w:sz="0" w:space="0"/>
-          <w:left w:val="none" w:color="auto" w:sz="0" w:space="0"/>
-          <w:bottom w:val="none" w:color="auto" w:sz="0" w:space="0"/>
-          <w:right w:val="none" w:color="auto" w:sz="0" w:space="0"/>
-          <w:between w:val="none" w:color="auto" w:sz="0" w:space="0"/>
-        </w:pBdr>
         <w:rPr>
           <w:rFonts w:ascii="Arial" w:hAnsi="Arial" w:cs="Arial"/>
         </w:rPr>
@@ -1410,13 +1189,6 @@
           <w:ilvl w:val="0"/>
           <w:numId w:val="5"/>
         </w:numPr>
-        <w:pBdr>
-          <w:top w:val="none" w:color="auto" w:sz="0" w:space="0"/>
-          <w:left w:val="none" w:color="auto" w:sz="0" w:space="0"/>
-          <w:bottom w:val="none" w:color="auto" w:sz="0" w:space="0"/>
-          <w:right w:val="none" w:color="auto" w:sz="0" w:space="0"/>
-          <w:between w:val="none" w:color="auto" w:sz="0" w:space="0"/>
-        </w:pBdr>
         <w:rPr>
           <w:rFonts w:ascii="Arial" w:hAnsi="Arial" w:cs="Arial"/>
         </w:rPr>
@@ -1441,20 +1213,13 @@
           <w:ilvl w:val="0"/>
           <w:numId w:val="5"/>
         </w:numPr>
-        <w:pBdr>
-          <w:top w:val="none" w:color="auto" w:sz="0" w:space="0"/>
-          <w:left w:val="none" w:color="auto" w:sz="0" w:space="0"/>
-          <w:bottom w:val="none" w:color="auto" w:sz="0" w:space="0"/>
-          <w:right w:val="none" w:color="auto" w:sz="0" w:space="0"/>
-          <w:between w:val="none" w:color="auto" w:sz="0" w:space="0"/>
-        </w:pBdr>
-        <w:rPr>
-          <w:rFonts w:ascii="Arial" w:hAnsi="Arial" w:cs="Arial"/>
-        </w:rPr>
-      </w:pPr>
-      <w:r>
-        <w:rPr>
-          <w:rFonts w:hint="eastAsia" w:ascii="Arial" w:hAnsi="Arial" w:cs="Arial"/>
+        <w:rPr>
+          <w:rFonts w:ascii="Arial" w:hAnsi="Arial" w:cs="Arial"/>
+        </w:rPr>
+      </w:pPr>
+      <w:r>
+        <w:rPr>
+          <w:rFonts w:ascii="Arial" w:hAnsi="Arial" w:cs="Arial" w:hint="eastAsia"/>
           <w:b/>
           <w:bCs/>
         </w:rPr>
@@ -1464,7 +1229,13 @@
         <w:rPr>
           <w:rFonts w:ascii="Arial" w:hAnsi="Arial" w:cs="Arial"/>
         </w:rPr>
-        <w:t xml:space="preserve"> design pattern to decouple interfaces of a class from its implementations for future optimization</w:t>
+        <w:t xml:space="preserve"> design pattern to dec</w:t>
+      </w:r>
+      <w:r>
+        <w:rPr>
+          <w:rFonts w:ascii="Arial" w:hAnsi="Arial" w:cs="Arial"/>
+        </w:rPr>
+        <w:t>ouple interfaces of a class from its implementations for future optimization</w:t>
       </w:r>
     </w:p>
     <w:p>
@@ -1473,13 +1244,6 @@
           <w:ilvl w:val="0"/>
           <w:numId w:val="5"/>
         </w:numPr>
-        <w:pBdr>
-          <w:top w:val="none" w:color="auto" w:sz="0" w:space="0"/>
-          <w:left w:val="none" w:color="auto" w:sz="0" w:space="0"/>
-          <w:bottom w:val="none" w:color="auto" w:sz="0" w:space="0"/>
-          <w:right w:val="none" w:color="auto" w:sz="0" w:space="0"/>
-          <w:between w:val="none" w:color="auto" w:sz="0" w:space="0"/>
-        </w:pBdr>
         <w:rPr>
           <w:rFonts w:ascii="Arial" w:hAnsi="Arial" w:cs="Arial"/>
         </w:rPr>
@@ -1501,47 +1265,26 @@
     </w:p>
     <w:p>
       <w:pPr>
-        <w:pBdr>
-          <w:top w:val="none" w:color="auto" w:sz="0" w:space="0"/>
-          <w:left w:val="none" w:color="auto" w:sz="0" w:space="0"/>
-          <w:bottom w:val="none" w:color="auto" w:sz="0" w:space="0"/>
-          <w:right w:val="none" w:color="auto" w:sz="0" w:space="0"/>
-          <w:between w:val="none" w:color="auto" w:sz="0" w:space="0"/>
-        </w:pBdr>
-        <w:rPr>
-          <w:rFonts w:ascii="Arial" w:hAnsi="Arial" w:cs="Arial"/>
-        </w:rPr>
-      </w:pPr>
-      <w:r>
-        <w:rPr>
-          <w:rFonts w:ascii="Arial" w:hAnsi="Arial" w:cs="Arial"/>
-        </w:rPr>
-        <w:pict>
-          <v:rect id="_x0000_i1030" o:spt="1" style="height:0.05pt;width:576pt;" fillcolor="#A0A0A0" filled="t" stroked="f" coordsize="21600,21600" o:hr="t" o:hrstd="t" o:hralign="center">
-            <v:path/>
-            <v:fill on="t" focussize="0,0"/>
-            <v:stroke on="f"/>
-            <v:imagedata o:title=""/>
-            <o:lock v:ext="edit"/>
-            <w10:wrap type="none"/>
-            <w10:anchorlock/>
-          </v:rect>
+        <w:rPr>
+          <w:rFonts w:ascii="Arial" w:hAnsi="Arial" w:cs="Arial"/>
+        </w:rPr>
+      </w:pPr>
+      <w:r>
+        <w:rPr>
+          <w:rFonts w:ascii="Arial" w:hAnsi="Arial" w:cs="Arial"/>
+          <w:noProof/>
+        </w:rPr>
+        <w:pict w14:anchorId="5FC9E439">
+          <v:rect id="_x0000_i1025" alt="" style="width:8in;height:.05pt;mso-width-percent:0;mso-height-percent:0;mso-width-percent:0;mso-height-percent:0" o:hralign="center" o:hrstd="t" o:hr="t" fillcolor="#a0a0a0" stroked="f"/>
         </w:pict>
       </w:r>
     </w:p>
     <w:p>
       <w:pPr>
-        <w:pStyle w:val="3"/>
-        <w:pBdr>
-          <w:top w:val="none" w:color="auto" w:sz="0" w:space="0"/>
-          <w:left w:val="none" w:color="auto" w:sz="0" w:space="0"/>
-          <w:bottom w:val="none" w:color="auto" w:sz="0" w:space="0"/>
-          <w:right w:val="none" w:color="auto" w:sz="0" w:space="0"/>
-          <w:between w:val="none" w:color="auto" w:sz="0" w:space="0"/>
-        </w:pBdr>
-      </w:pPr>
-      <w:bookmarkStart w:id="5" w:name="_yp9xp88ro2fb" w:colFirst="0" w:colLast="0"/>
-      <w:bookmarkEnd w:id="5"/>
+        <w:pStyle w:val="Heading2"/>
+      </w:pPr>
+      <w:bookmarkStart w:id="6" w:name="_yp9xp88ro2fb" w:colFirst="0" w:colLast="0"/>
+      <w:bookmarkEnd w:id="6"/>
       <w:r>
         <w:t>Responsibilities of Main Components</w:t>
       </w:r>
@@ -1552,13 +1295,6 @@
           <w:ilvl w:val="0"/>
           <w:numId w:val="6"/>
         </w:numPr>
-        <w:pBdr>
-          <w:top w:val="none" w:color="auto" w:sz="0" w:space="0"/>
-          <w:left w:val="none" w:color="auto" w:sz="0" w:space="0"/>
-          <w:bottom w:val="none" w:color="auto" w:sz="0" w:space="0"/>
-          <w:right w:val="none" w:color="auto" w:sz="0" w:space="0"/>
-          <w:between w:val="none" w:color="auto" w:sz="0" w:space="0"/>
-        </w:pBdr>
         <w:rPr>
           <w:rFonts w:ascii="Arial" w:hAnsi="Arial" w:cs="Arial"/>
         </w:rPr>
@@ -1574,7 +1310,13 @@
         <w:rPr>
           <w:rFonts w:ascii="Arial" w:hAnsi="Arial" w:cs="Arial"/>
         </w:rPr>
-        <w:t xml:space="preserve"> encapsulate data and behavior for entities of the system, main models are user, message, chatroom.</w:t>
+        <w:t xml:space="preserve"> encapsulate data and behavior for entities of the system, main models are user, message, chatroom</w:t>
+      </w:r>
+      <w:r>
+        <w:rPr>
+          <w:rFonts w:ascii="Arial" w:hAnsi="Arial" w:cs="Arial"/>
+        </w:rPr>
+        <w:t>.</w:t>
       </w:r>
     </w:p>
     <w:p>
@@ -1583,13 +1325,6 @@
           <w:ilvl w:val="0"/>
           <w:numId w:val="6"/>
         </w:numPr>
-        <w:pBdr>
-          <w:top w:val="none" w:color="auto" w:sz="0" w:space="0"/>
-          <w:left w:val="none" w:color="auto" w:sz="0" w:space="0"/>
-          <w:bottom w:val="none" w:color="auto" w:sz="0" w:space="0"/>
-          <w:right w:val="none" w:color="auto" w:sz="0" w:space="0"/>
-          <w:between w:val="none" w:color="auto" w:sz="0" w:space="0"/>
-        </w:pBdr>
         <w:rPr>
           <w:rFonts w:ascii="Arial" w:hAnsi="Arial" w:cs="Arial"/>
         </w:rPr>
@@ -1614,13 +1349,6 @@
           <w:ilvl w:val="0"/>
           <w:numId w:val="6"/>
         </w:numPr>
-        <w:pBdr>
-          <w:top w:val="none" w:color="auto" w:sz="0" w:space="0"/>
-          <w:left w:val="none" w:color="auto" w:sz="0" w:space="0"/>
-          <w:bottom w:val="none" w:color="auto" w:sz="0" w:space="0"/>
-          <w:right w:val="none" w:color="auto" w:sz="0" w:space="0"/>
-          <w:between w:val="none" w:color="auto" w:sz="0" w:space="0"/>
-        </w:pBdr>
         <w:rPr>
           <w:rFonts w:ascii="Arial" w:hAnsi="Arial" w:cs="Arial"/>
         </w:rPr>
@@ -1645,13 +1373,6 @@
           <w:ilvl w:val="0"/>
           <w:numId w:val="6"/>
         </w:numPr>
-        <w:pBdr>
-          <w:top w:val="none" w:color="auto" w:sz="0" w:space="0"/>
-          <w:left w:val="none" w:color="auto" w:sz="0" w:space="0"/>
-          <w:bottom w:val="none" w:color="auto" w:sz="0" w:space="0"/>
-          <w:right w:val="none" w:color="auto" w:sz="0" w:space="0"/>
-          <w:between w:val="none" w:color="auto" w:sz="0" w:space="0"/>
-        </w:pBdr>
         <w:rPr>
           <w:rFonts w:ascii="Arial" w:hAnsi="Arial" w:cs="Arial"/>
         </w:rPr>
@@ -1665,7 +1386,7 @@
       </w:r>
       <w:r>
         <w:rPr>
-          <w:rFonts w:hint="eastAsia" w:ascii="Arial" w:hAnsi="Arial" w:cs="Arial"/>
+          <w:rFonts w:ascii="Arial" w:hAnsi="Arial" w:cs="Arial" w:hint="eastAsia"/>
         </w:rPr>
         <w:t>:</w:t>
       </w:r>
@@ -1677,7 +1398,7 @@
       </w:r>
       <w:r>
         <w:rPr>
-          <w:rFonts w:hint="eastAsia" w:ascii="Arial" w:hAnsi="Arial" w:cs="Arial"/>
+          <w:rFonts w:ascii="Arial" w:hAnsi="Arial" w:cs="Arial" w:hint="eastAsia"/>
         </w:rPr>
         <w:t>c</w:t>
       </w:r>
@@ -1692,19 +1413,19 @@
       <w:pgSz w:w="12240" w:h="15840"/>
       <w:pgMar w:top="72" w:right="360" w:bottom="72" w:left="360" w:header="0" w:footer="720" w:gutter="0"/>
       <w:pgNumType w:start="1"/>
-      <w:cols w:space="720" w:num="1"/>
+      <w:cols w:space="720"/>
     </w:sectPr>
   </w:body>
 </w:document>
 </file>
 
 <file path=word/numbering.xml><?xml version="1.0" encoding="utf-8"?>
-<w:numbering xmlns:wpc="http://schemas.microsoft.com/office/word/2010/wordprocessingCanvas" xmlns:mc="http://schemas.openxmlformats.org/markup-compatibility/2006" xmlns:o="urn:schemas-microsoft-com:office:office" xmlns:r="http://schemas.openxmlformats.org/officeDocument/2006/relationships" xmlns:m="http://schemas.openxmlformats.org/officeDocument/2006/math" xmlns:v="urn:schemas-microsoft-com:vml" xmlns:wp14="http://schemas.microsoft.com/office/word/2010/wordprocessingDrawing" xmlns:wp="http://schemas.openxmlformats.org/drawingml/2006/wordprocessingDrawing" xmlns:w10="urn:schemas-microsoft-com:office:word" xmlns:w="http://schemas.openxmlformats.org/wordprocessingml/2006/main" xmlns:w14="http://schemas.microsoft.com/office/word/2010/wordml" xmlns:wpg="http://schemas.microsoft.com/office/word/2010/wordprocessingGroup" xmlns:wpi="http://schemas.microsoft.com/office/word/2010/wordprocessingInk" xmlns:wne="http://schemas.microsoft.com/office/word/2006/wordml" xmlns:wps="http://schemas.microsoft.com/office/word/2010/wordprocessingShape" mc:Ignorable="w14 wp14">
-  <w:abstractNum w:abstractNumId="0">
+<w:numbering xmlns:wpc="http://schemas.microsoft.com/office/word/2010/wordprocessingCanvas" xmlns:cx="http://schemas.microsoft.com/office/drawing/2014/chartex" xmlns:cx1="http://schemas.microsoft.com/office/drawing/2015/9/8/chartex" xmlns:cx2="http://schemas.microsoft.com/office/drawing/2015/10/21/chartex" xmlns:cx3="http://schemas.microsoft.com/office/drawing/2016/5/9/chartex" xmlns:cx4="http://schemas.microsoft.com/office/drawing/2016/5/10/chartex" xmlns:cx5="http://schemas.microsoft.com/office/drawing/2016/5/11/chartex" xmlns:cx6="http://schemas.microsoft.com/office/drawing/2016/5/12/chartex" xmlns:cx7="http://schemas.microsoft.com/office/drawing/2016/5/13/chartex" xmlns:cx8="http://schemas.microsoft.com/office/drawing/2016/5/14/chartex" xmlns:mc="http://schemas.openxmlformats.org/markup-compatibility/2006" xmlns:aink="http://schemas.microsoft.com/office/drawing/2016/ink" xmlns:am3d="http://schemas.microsoft.com/office/drawing/2017/model3d" xmlns:o="urn:schemas-microsoft-com:office:office" xmlns:r="http://schemas.openxmlformats.org/officeDocument/2006/relationships" xmlns:m="http://schemas.openxmlformats.org/officeDocument/2006/math" xmlns:v="urn:schemas-microsoft-com:vml" xmlns:wp14="http://schemas.microsoft.com/office/word/2010/wordprocessingDrawing" xmlns:wp="http://schemas.openxmlformats.org/drawingml/2006/wordprocessingDrawing" xmlns:w10="urn:schemas-microsoft-com:office:word" xmlns:w="http://schemas.openxmlformats.org/wordprocessingml/2006/main" xmlns:w14="http://schemas.microsoft.com/office/word/2010/wordml" xmlns:w15="http://schemas.microsoft.com/office/word/2012/wordml" xmlns:w16cid="http://schemas.microsoft.com/office/word/2016/wordml/cid" xmlns:w16se="http://schemas.microsoft.com/office/word/2015/wordml/symex" xmlns:wpg="http://schemas.microsoft.com/office/word/2010/wordprocessingGroup" xmlns:wpi="http://schemas.microsoft.com/office/word/2010/wordprocessingInk" xmlns:wne="http://schemas.microsoft.com/office/word/2006/wordml" xmlns:wps="http://schemas.microsoft.com/office/word/2010/wordprocessingShape" mc:Ignorable="w14 w15 w16se w16cid wp14">
+  <w:abstractNum w:abstractNumId="0" w15:restartNumberingAfterBreak="0">
     <w:nsid w:val="183B4500"/>
     <w:multiLevelType w:val="multilevel"/>
     <w:tmpl w:val="183B4500"/>
-    <w:lvl w:ilvl="0" w:tentative="0">
+    <w:lvl w:ilvl="0">
       <w:start w:val="1"/>
       <w:numFmt w:val="bullet"/>
       <w:lvlText w:val="●"/>
@@ -1716,7 +1437,7 @@
         <w:u w:val="none"/>
       </w:rPr>
     </w:lvl>
-    <w:lvl w:ilvl="1" w:tentative="0">
+    <w:lvl w:ilvl="1">
       <w:start w:val="1"/>
       <w:numFmt w:val="bullet"/>
       <w:lvlText w:val="○"/>
@@ -1728,7 +1449,7 @@
         <w:u w:val="none"/>
       </w:rPr>
     </w:lvl>
-    <w:lvl w:ilvl="2" w:tentative="0">
+    <w:lvl w:ilvl="2">
       <w:start w:val="1"/>
       <w:numFmt w:val="bullet"/>
       <w:lvlText w:val="■"/>
@@ -1740,7 +1461,7 @@
         <w:u w:val="none"/>
       </w:rPr>
     </w:lvl>
-    <w:lvl w:ilvl="3" w:tentative="0">
+    <w:lvl w:ilvl="3">
       <w:start w:val="1"/>
       <w:numFmt w:val="bullet"/>
       <w:lvlText w:val="●"/>
@@ -1752,7 +1473,7 @@
         <w:u w:val="none"/>
       </w:rPr>
     </w:lvl>
-    <w:lvl w:ilvl="4" w:tentative="0">
+    <w:lvl w:ilvl="4">
       <w:start w:val="1"/>
       <w:numFmt w:val="bullet"/>
       <w:lvlText w:val="○"/>
@@ -1764,7 +1485,7 @@
         <w:u w:val="none"/>
       </w:rPr>
     </w:lvl>
-    <w:lvl w:ilvl="5" w:tentative="0">
+    <w:lvl w:ilvl="5">
       <w:start w:val="1"/>
       <w:numFmt w:val="bullet"/>
       <w:lvlText w:val="■"/>
@@ -1776,7 +1497,7 @@
         <w:u w:val="none"/>
       </w:rPr>
     </w:lvl>
-    <w:lvl w:ilvl="6" w:tentative="0">
+    <w:lvl w:ilvl="6">
       <w:start w:val="1"/>
       <w:numFmt w:val="bullet"/>
       <w:lvlText w:val="●"/>
@@ -1788,7 +1509,7 @@
         <w:u w:val="none"/>
       </w:rPr>
     </w:lvl>
-    <w:lvl w:ilvl="7" w:tentative="0">
+    <w:lvl w:ilvl="7">
       <w:start w:val="1"/>
       <w:numFmt w:val="bullet"/>
       <w:lvlText w:val="○"/>
@@ -1800,7 +1521,7 @@
         <w:u w:val="none"/>
       </w:rPr>
     </w:lvl>
-    <w:lvl w:ilvl="8" w:tentative="0">
+    <w:lvl w:ilvl="8">
       <w:start w:val="1"/>
       <w:numFmt w:val="bullet"/>
       <w:lvlText w:val="■"/>
@@ -1813,11 +1534,11 @@
       </w:rPr>
     </w:lvl>
   </w:abstractNum>
-  <w:abstractNum w:abstractNumId="1">
+  <w:abstractNum w:abstractNumId="1" w15:restartNumberingAfterBreak="0">
     <w:nsid w:val="1EAF4A76"/>
     <w:multiLevelType w:val="multilevel"/>
     <w:tmpl w:val="1EAF4A76"/>
-    <w:lvl w:ilvl="0" w:tentative="0">
+    <w:lvl w:ilvl="0">
       <w:start w:val="1"/>
       <w:numFmt w:val="bullet"/>
       <w:lvlText w:val="●"/>
@@ -1829,7 +1550,7 @@
         <w:u w:val="none"/>
       </w:rPr>
     </w:lvl>
-    <w:lvl w:ilvl="1" w:tentative="0">
+    <w:lvl w:ilvl="1">
       <w:start w:val="1"/>
       <w:numFmt w:val="bullet"/>
       <w:lvlText w:val="○"/>
@@ -1841,7 +1562,7 @@
         <w:u w:val="none"/>
       </w:rPr>
     </w:lvl>
-    <w:lvl w:ilvl="2" w:tentative="0">
+    <w:lvl w:ilvl="2">
       <w:start w:val="1"/>
       <w:numFmt w:val="bullet"/>
       <w:lvlText w:val="■"/>
@@ -1853,7 +1574,7 @@
         <w:u w:val="none"/>
       </w:rPr>
     </w:lvl>
-    <w:lvl w:ilvl="3" w:tentative="0">
+    <w:lvl w:ilvl="3">
       <w:start w:val="1"/>
       <w:numFmt w:val="bullet"/>
       <w:lvlText w:val="●"/>
@@ -1865,7 +1586,7 @@
         <w:u w:val="none"/>
       </w:rPr>
     </w:lvl>
-    <w:lvl w:ilvl="4" w:tentative="0">
+    <w:lvl w:ilvl="4">
       <w:start w:val="1"/>
       <w:numFmt w:val="bullet"/>
       <w:lvlText w:val="○"/>
@@ -1877,7 +1598,7 @@
         <w:u w:val="none"/>
       </w:rPr>
     </w:lvl>
-    <w:lvl w:ilvl="5" w:tentative="0">
+    <w:lvl w:ilvl="5">
       <w:start w:val="1"/>
       <w:numFmt w:val="bullet"/>
       <w:lvlText w:val="■"/>
@@ -1889,7 +1610,7 @@
         <w:u w:val="none"/>
       </w:rPr>
     </w:lvl>
-    <w:lvl w:ilvl="6" w:tentative="0">
+    <w:lvl w:ilvl="6">
       <w:start w:val="1"/>
       <w:numFmt w:val="bullet"/>
       <w:lvlText w:val="●"/>
@@ -1901,7 +1622,7 @@
         <w:u w:val="none"/>
       </w:rPr>
     </w:lvl>
-    <w:lvl w:ilvl="7" w:tentative="0">
+    <w:lvl w:ilvl="7">
       <w:start w:val="1"/>
       <w:numFmt w:val="bullet"/>
       <w:lvlText w:val="○"/>
@@ -1913,7 +1634,7 @@
         <w:u w:val="none"/>
       </w:rPr>
     </w:lvl>
-    <w:lvl w:ilvl="8" w:tentative="0">
+    <w:lvl w:ilvl="8">
       <w:start w:val="1"/>
       <w:numFmt w:val="bullet"/>
       <w:lvlText w:val="■"/>
@@ -1926,11 +1647,11 @@
       </w:rPr>
     </w:lvl>
   </w:abstractNum>
-  <w:abstractNum w:abstractNumId="2">
+  <w:abstractNum w:abstractNumId="2" w15:restartNumberingAfterBreak="0">
     <w:nsid w:val="1EDB7209"/>
     <w:multiLevelType w:val="multilevel"/>
     <w:tmpl w:val="1EDB7209"/>
-    <w:lvl w:ilvl="0" w:tentative="0">
+    <w:lvl w:ilvl="0">
       <w:start w:val="1"/>
       <w:numFmt w:val="bullet"/>
       <w:lvlText w:val="●"/>
@@ -1942,7 +1663,7 @@
         <w:u w:val="none"/>
       </w:rPr>
     </w:lvl>
-    <w:lvl w:ilvl="1" w:tentative="0">
+    <w:lvl w:ilvl="1">
       <w:start w:val="1"/>
       <w:numFmt w:val="bullet"/>
       <w:lvlText w:val="○"/>
@@ -1954,7 +1675,7 @@
         <w:u w:val="none"/>
       </w:rPr>
     </w:lvl>
-    <w:lvl w:ilvl="2" w:tentative="0">
+    <w:lvl w:ilvl="2">
       <w:start w:val="1"/>
       <w:numFmt w:val="bullet"/>
       <w:lvlText w:val="■"/>
@@ -1966,7 +1687,7 @@
         <w:u w:val="none"/>
       </w:rPr>
     </w:lvl>
-    <w:lvl w:ilvl="3" w:tentative="0">
+    <w:lvl w:ilvl="3">
       <w:start w:val="1"/>
       <w:numFmt w:val="bullet"/>
       <w:lvlText w:val="●"/>
@@ -1978,7 +1699,7 @@
         <w:u w:val="none"/>
       </w:rPr>
     </w:lvl>
-    <w:lvl w:ilvl="4" w:tentative="0">
+    <w:lvl w:ilvl="4">
       <w:start w:val="1"/>
       <w:numFmt w:val="bullet"/>
       <w:lvlText w:val="○"/>
@@ -1990,7 +1711,7 @@
         <w:u w:val="none"/>
       </w:rPr>
     </w:lvl>
-    <w:lvl w:ilvl="5" w:tentative="0">
+    <w:lvl w:ilvl="5">
       <w:start w:val="1"/>
       <w:numFmt w:val="bullet"/>
       <w:lvlText w:val="■"/>
@@ -2002,7 +1723,7 @@
         <w:u w:val="none"/>
       </w:rPr>
     </w:lvl>
-    <w:lvl w:ilvl="6" w:tentative="0">
+    <w:lvl w:ilvl="6">
       <w:start w:val="1"/>
       <w:numFmt w:val="bullet"/>
       <w:lvlText w:val="●"/>
@@ -2014,7 +1735,7 @@
         <w:u w:val="none"/>
       </w:rPr>
     </w:lvl>
-    <w:lvl w:ilvl="7" w:tentative="0">
+    <w:lvl w:ilvl="7">
       <w:start w:val="1"/>
       <w:numFmt w:val="bullet"/>
       <w:lvlText w:val="○"/>
@@ -2026,7 +1747,7 @@
         <w:u w:val="none"/>
       </w:rPr>
     </w:lvl>
-    <w:lvl w:ilvl="8" w:tentative="0">
+    <w:lvl w:ilvl="8">
       <w:start w:val="1"/>
       <w:numFmt w:val="bullet"/>
       <w:lvlText w:val="■"/>
@@ -2039,11 +1760,11 @@
       </w:rPr>
     </w:lvl>
   </w:abstractNum>
-  <w:abstractNum w:abstractNumId="3">
+  <w:abstractNum w:abstractNumId="3" w15:restartNumberingAfterBreak="0">
     <w:nsid w:val="359C59E9"/>
     <w:multiLevelType w:val="multilevel"/>
     <w:tmpl w:val="359C59E9"/>
-    <w:lvl w:ilvl="0" w:tentative="0">
+    <w:lvl w:ilvl="0">
       <w:start w:val="1"/>
       <w:numFmt w:val="bullet"/>
       <w:lvlText w:val="●"/>
@@ -2055,7 +1776,7 @@
         <w:u w:val="none"/>
       </w:rPr>
     </w:lvl>
-    <w:lvl w:ilvl="1" w:tentative="0">
+    <w:lvl w:ilvl="1">
       <w:start w:val="1"/>
       <w:numFmt w:val="bullet"/>
       <w:lvlText w:val="○"/>
@@ -2067,7 +1788,7 @@
         <w:u w:val="none"/>
       </w:rPr>
     </w:lvl>
-    <w:lvl w:ilvl="2" w:tentative="0">
+    <w:lvl w:ilvl="2">
       <w:start w:val="1"/>
       <w:numFmt w:val="bullet"/>
       <w:lvlText w:val="■"/>
@@ -2079,7 +1800,7 @@
         <w:u w:val="none"/>
       </w:rPr>
     </w:lvl>
-    <w:lvl w:ilvl="3" w:tentative="0">
+    <w:lvl w:ilvl="3">
       <w:start w:val="1"/>
       <w:numFmt w:val="bullet"/>
       <w:lvlText w:val="●"/>
@@ -2091,7 +1812,7 @@
         <w:u w:val="none"/>
       </w:rPr>
     </w:lvl>
-    <w:lvl w:ilvl="4" w:tentative="0">
+    <w:lvl w:ilvl="4">
       <w:start w:val="1"/>
       <w:numFmt w:val="bullet"/>
       <w:lvlText w:val="○"/>
@@ -2103,7 +1824,7 @@
         <w:u w:val="none"/>
       </w:rPr>
     </w:lvl>
-    <w:lvl w:ilvl="5" w:tentative="0">
+    <w:lvl w:ilvl="5">
       <w:start w:val="1"/>
       <w:numFmt w:val="bullet"/>
       <w:lvlText w:val="■"/>
@@ -2115,7 +1836,7 @@
         <w:u w:val="none"/>
       </w:rPr>
     </w:lvl>
-    <w:lvl w:ilvl="6" w:tentative="0">
+    <w:lvl w:ilvl="6">
       <w:start w:val="1"/>
       <w:numFmt w:val="bullet"/>
       <w:lvlText w:val="●"/>
@@ -2127,7 +1848,7 @@
         <w:u w:val="none"/>
       </w:rPr>
     </w:lvl>
-    <w:lvl w:ilvl="7" w:tentative="0">
+    <w:lvl w:ilvl="7">
       <w:start w:val="1"/>
       <w:numFmt w:val="bullet"/>
       <w:lvlText w:val="○"/>
@@ -2139,7 +1860,7 @@
         <w:u w:val="none"/>
       </w:rPr>
     </w:lvl>
-    <w:lvl w:ilvl="8" w:tentative="0">
+    <w:lvl w:ilvl="8">
       <w:start w:val="1"/>
       <w:numFmt w:val="bullet"/>
       <w:lvlText w:val="■"/>
@@ -2152,11 +1873,11 @@
       </w:rPr>
     </w:lvl>
   </w:abstractNum>
-  <w:abstractNum w:abstractNumId="4">
+  <w:abstractNum w:abstractNumId="4" w15:restartNumberingAfterBreak="0">
     <w:nsid w:val="4D5218B5"/>
     <w:multiLevelType w:val="multilevel"/>
     <w:tmpl w:val="4D5218B5"/>
-    <w:lvl w:ilvl="0" w:tentative="0">
+    <w:lvl w:ilvl="0">
       <w:start w:val="1"/>
       <w:numFmt w:val="bullet"/>
       <w:lvlText w:val="●"/>
@@ -2168,7 +1889,7 @@
         <w:u w:val="none"/>
       </w:rPr>
     </w:lvl>
-    <w:lvl w:ilvl="1" w:tentative="0">
+    <w:lvl w:ilvl="1">
       <w:start w:val="1"/>
       <w:numFmt w:val="bullet"/>
       <w:lvlText w:val="○"/>
@@ -2180,7 +1901,7 @@
         <w:u w:val="none"/>
       </w:rPr>
     </w:lvl>
-    <w:lvl w:ilvl="2" w:tentative="0">
+    <w:lvl w:ilvl="2">
       <w:start w:val="1"/>
       <w:numFmt w:val="bullet"/>
       <w:lvlText w:val="■"/>
@@ -2192,7 +1913,7 @@
         <w:u w:val="none"/>
       </w:rPr>
     </w:lvl>
-    <w:lvl w:ilvl="3" w:tentative="0">
+    <w:lvl w:ilvl="3">
       <w:start w:val="1"/>
       <w:numFmt w:val="bullet"/>
       <w:lvlText w:val="●"/>
@@ -2204,7 +1925,7 @@
         <w:u w:val="none"/>
       </w:rPr>
     </w:lvl>
-    <w:lvl w:ilvl="4" w:tentative="0">
+    <w:lvl w:ilvl="4">
       <w:start w:val="1"/>
       <w:numFmt w:val="bullet"/>
       <w:lvlText w:val="○"/>
@@ -2216,7 +1937,7 @@
         <w:u w:val="none"/>
       </w:rPr>
     </w:lvl>
-    <w:lvl w:ilvl="5" w:tentative="0">
+    <w:lvl w:ilvl="5">
       <w:start w:val="1"/>
       <w:numFmt w:val="bullet"/>
       <w:lvlText w:val="■"/>
@@ -2228,7 +1949,7 @@
         <w:u w:val="none"/>
       </w:rPr>
     </w:lvl>
-    <w:lvl w:ilvl="6" w:tentative="0">
+    <w:lvl w:ilvl="6">
       <w:start w:val="1"/>
       <w:numFmt w:val="bullet"/>
       <w:lvlText w:val="●"/>
@@ -2240,7 +1961,7 @@
         <w:u w:val="none"/>
       </w:rPr>
     </w:lvl>
-    <w:lvl w:ilvl="7" w:tentative="0">
+    <w:lvl w:ilvl="7">
       <w:start w:val="1"/>
       <w:numFmt w:val="bullet"/>
       <w:lvlText w:val="○"/>
@@ -2252,7 +1973,7 @@
         <w:u w:val="none"/>
       </w:rPr>
     </w:lvl>
-    <w:lvl w:ilvl="8" w:tentative="0">
+    <w:lvl w:ilvl="8">
       <w:start w:val="1"/>
       <w:numFmt w:val="bullet"/>
       <w:lvlText w:val="■"/>
@@ -2265,11 +1986,11 @@
       </w:rPr>
     </w:lvl>
   </w:abstractNum>
-  <w:abstractNum w:abstractNumId="5">
+  <w:abstractNum w:abstractNumId="5" w15:restartNumberingAfterBreak="0">
     <w:nsid w:val="7FFE1322"/>
     <w:multiLevelType w:val="multilevel"/>
     <w:tmpl w:val="7FFE1322"/>
-    <w:lvl w:ilvl="0" w:tentative="0">
+    <w:lvl w:ilvl="0">
       <w:start w:val="1"/>
       <w:numFmt w:val="bullet"/>
       <w:lvlText w:val="●"/>
@@ -2281,7 +2002,7 @@
         <w:u w:val="none"/>
       </w:rPr>
     </w:lvl>
-    <w:lvl w:ilvl="1" w:tentative="0">
+    <w:lvl w:ilvl="1">
       <w:start w:val="1"/>
       <w:numFmt w:val="bullet"/>
       <w:lvlText w:val="○"/>
@@ -2293,7 +2014,7 @@
         <w:u w:val="none"/>
       </w:rPr>
     </w:lvl>
-    <w:lvl w:ilvl="2" w:tentative="0">
+    <w:lvl w:ilvl="2">
       <w:start w:val="1"/>
       <w:numFmt w:val="bullet"/>
       <w:lvlText w:val="■"/>
@@ -2305,7 +2026,7 @@
         <w:u w:val="none"/>
       </w:rPr>
     </w:lvl>
-    <w:lvl w:ilvl="3" w:tentative="0">
+    <w:lvl w:ilvl="3">
       <w:start w:val="1"/>
       <w:numFmt w:val="bullet"/>
       <w:lvlText w:val="●"/>
@@ -2317,7 +2038,7 @@
         <w:u w:val="none"/>
       </w:rPr>
     </w:lvl>
-    <w:lvl w:ilvl="4" w:tentative="0">
+    <w:lvl w:ilvl="4">
       <w:start w:val="1"/>
       <w:numFmt w:val="bullet"/>
       <w:lvlText w:val="○"/>
@@ -2329,7 +2050,7 @@
         <w:u w:val="none"/>
       </w:rPr>
     </w:lvl>
-    <w:lvl w:ilvl="5" w:tentative="0">
+    <w:lvl w:ilvl="5">
       <w:start w:val="1"/>
       <w:numFmt w:val="bullet"/>
       <w:lvlText w:val="■"/>
@@ -2341,7 +2062,7 @@
         <w:u w:val="none"/>
       </w:rPr>
     </w:lvl>
-    <w:lvl w:ilvl="6" w:tentative="0">
+    <w:lvl w:ilvl="6">
       <w:start w:val="1"/>
       <w:numFmt w:val="bullet"/>
       <w:lvlText w:val="●"/>
@@ -2353,7 +2074,7 @@
         <w:u w:val="none"/>
       </w:rPr>
     </w:lvl>
-    <w:lvl w:ilvl="7" w:tentative="0">
+    <w:lvl w:ilvl="7">
       <w:start w:val="1"/>
       <w:numFmt w:val="bullet"/>
       <w:lvlText w:val="○"/>
@@ -2365,7 +2086,7 @@
         <w:u w:val="none"/>
       </w:rPr>
     </w:lvl>
-    <w:lvl w:ilvl="8" w:tentative="0">
+    <w:lvl w:ilvl="8">
       <w:start w:val="1"/>
       <w:numFmt w:val="bullet"/>
       <w:lvlText w:val="■"/>
@@ -2400,284 +2121,408 @@
 </file>
 
 <file path=word/styles.xml><?xml version="1.0" encoding="utf-8"?>
-<w:styles xmlns:mc="http://schemas.openxmlformats.org/markup-compatibility/2006" xmlns:o="urn:schemas-microsoft-com:office:office" xmlns:r="http://schemas.openxmlformats.org/officeDocument/2006/relationships" xmlns:m="http://schemas.openxmlformats.org/officeDocument/2006/math" xmlns:v="urn:schemas-microsoft-com:vml" xmlns:w="http://schemas.openxmlformats.org/wordprocessingml/2006/main" xmlns:w14="http://schemas.microsoft.com/office/word/2010/wordml" xmlns:w10="urn:schemas-microsoft-com:office:word" xmlns:sl="http://schemas.openxmlformats.org/schemaLibrary/2006/main" mc:Ignorable="w14">
+<w:styles xmlns:mc="http://schemas.openxmlformats.org/markup-compatibility/2006" xmlns:r="http://schemas.openxmlformats.org/officeDocument/2006/relationships" xmlns:w="http://schemas.openxmlformats.org/wordprocessingml/2006/main" xmlns:w14="http://schemas.microsoft.com/office/word/2010/wordml" xmlns:w15="http://schemas.microsoft.com/office/word/2012/wordml" xmlns:w16cid="http://schemas.microsoft.com/office/word/2016/wordml/cid" xmlns:w16se="http://schemas.microsoft.com/office/word/2015/wordml/symex" mc:Ignorable="w14 w15 w16se w16cid">
   <w:docDefaults>
     <w:rPrDefault>
       <w:rPr>
-        <w:rFonts w:ascii="Times New Roman" w:hAnsi="Times New Roman" w:eastAsia="宋体" w:cs="Times New Roman"/>
+        <w:rFonts w:ascii="Times New Roman" w:eastAsia="SimSun" w:hAnsi="Times New Roman" w:cs="Times New Roman"/>
+        <w:lang w:val="en-US" w:eastAsia="zh-CN" w:bidi="ar-SA"/>
       </w:rPr>
     </w:rPrDefault>
+    <w:pPrDefault/>
   </w:docDefaults>
-  <w:latentStyles w:count="260" w:defQFormat="0" w:defUnhideWhenUsed="1" w:defSemiHidden="1" w:defUIPriority="99" w:defLockedState="0">
-    <w:lsdException w:qFormat="1" w:unhideWhenUsed="0" w:uiPriority="0" w:semiHidden="0" w:name="Normal"/>
-    <w:lsdException w:qFormat="1" w:unhideWhenUsed="0" w:uiPriority="9" w:semiHidden="0" w:name="heading 1"/>
-    <w:lsdException w:qFormat="1" w:uiPriority="9" w:semiHidden="0" w:name="heading 2"/>
-    <w:lsdException w:qFormat="1" w:uiPriority="9" w:semiHidden="0" w:name="heading 3"/>
-    <w:lsdException w:qFormat="1" w:uiPriority="9" w:semiHidden="0" w:name="heading 4"/>
-    <w:lsdException w:qFormat="1" w:uiPriority="9" w:semiHidden="0" w:name="heading 5"/>
-    <w:lsdException w:qFormat="1" w:uiPriority="9" w:semiHidden="0" w:name="heading 6"/>
-    <w:lsdException w:qFormat="1" w:uiPriority="9" w:name="heading 7"/>
-    <w:lsdException w:qFormat="1" w:uiPriority="9" w:name="heading 8"/>
-    <w:lsdException w:qFormat="1" w:uiPriority="9" w:name="heading 9"/>
-    <w:lsdException w:uiPriority="99" w:name="index 1"/>
-    <w:lsdException w:uiPriority="99" w:name="index 2"/>
-    <w:lsdException w:uiPriority="99" w:name="index 3"/>
-    <w:lsdException w:uiPriority="99" w:name="index 4"/>
-    <w:lsdException w:uiPriority="99" w:name="index 5"/>
-    <w:lsdException w:uiPriority="99" w:name="index 6"/>
-    <w:lsdException w:uiPriority="99" w:name="index 7"/>
-    <w:lsdException w:uiPriority="99" w:name="index 8"/>
-    <w:lsdException w:uiPriority="99" w:name="index 9"/>
-    <w:lsdException w:uiPriority="39" w:name="toc 1"/>
-    <w:lsdException w:uiPriority="39" w:name="toc 2"/>
-    <w:lsdException w:uiPriority="39" w:name="toc 3"/>
-    <w:lsdException w:uiPriority="39" w:name="toc 4"/>
-    <w:lsdException w:uiPriority="39" w:name="toc 5"/>
-    <w:lsdException w:uiPriority="39" w:name="toc 6"/>
-    <w:lsdException w:uiPriority="39" w:name="toc 7"/>
-    <w:lsdException w:uiPriority="39" w:name="toc 8"/>
-    <w:lsdException w:uiPriority="39" w:name="toc 9"/>
-    <w:lsdException w:uiPriority="99" w:name="Normal Indent"/>
-    <w:lsdException w:uiPriority="99" w:name="footnote text"/>
-    <w:lsdException w:uiPriority="99" w:name="annotation text"/>
-    <w:lsdException w:uiPriority="99" w:name="header"/>
-    <w:lsdException w:uiPriority="99" w:name="footer"/>
-    <w:lsdException w:uiPriority="99" w:name="index heading"/>
-    <w:lsdException w:qFormat="1" w:uiPriority="35" w:name="caption"/>
-    <w:lsdException w:uiPriority="99" w:name="table of figures"/>
-    <w:lsdException w:uiPriority="99" w:name="envelope address"/>
-    <w:lsdException w:uiPriority="99" w:name="envelope return"/>
-    <w:lsdException w:uiPriority="99" w:name="footnote reference"/>
-    <w:lsdException w:uiPriority="99" w:name="annotation reference"/>
-    <w:lsdException w:uiPriority="99" w:name="line number"/>
-    <w:lsdException w:uiPriority="99" w:name="page number"/>
-    <w:lsdException w:uiPriority="99" w:name="endnote reference"/>
-    <w:lsdException w:uiPriority="99" w:name="endnote text"/>
-    <w:lsdException w:uiPriority="99" w:name="table of authorities"/>
-    <w:lsdException w:uiPriority="99" w:name="macro"/>
-    <w:lsdException w:uiPriority="99" w:name="toa heading"/>
-    <w:lsdException w:uiPriority="99" w:name="List"/>
-    <w:lsdException w:uiPriority="99" w:name="List Bullet"/>
-    <w:lsdException w:uiPriority="99" w:name="List Number"/>
-    <w:lsdException w:uiPriority="99" w:name="List 2"/>
-    <w:lsdException w:uiPriority="99" w:name="List 3"/>
-    <w:lsdException w:uiPriority="99" w:name="List 4"/>
-    <w:lsdException w:uiPriority="99" w:name="List 5"/>
-    <w:lsdException w:uiPriority="99" w:name="List Bullet 2"/>
-    <w:lsdException w:uiPriority="99" w:name="List Bullet 3"/>
-    <w:lsdException w:uiPriority="99" w:name="List Bullet 4"/>
-    <w:lsdException w:uiPriority="99" w:name="List Bullet 5"/>
-    <w:lsdException w:uiPriority="99" w:name="List Number 2"/>
-    <w:lsdException w:uiPriority="99" w:name="List Number 3"/>
-    <w:lsdException w:uiPriority="99" w:name="List Number 4"/>
-    <w:lsdException w:uiPriority="99" w:name="List Number 5"/>
-    <w:lsdException w:qFormat="1" w:unhideWhenUsed="0" w:uiPriority="10" w:semiHidden="0" w:name="Title"/>
-    <w:lsdException w:uiPriority="99" w:name="Closing"/>
-    <w:lsdException w:uiPriority="99" w:name="Signature"/>
-    <w:lsdException w:uiPriority="1" w:semiHidden="0" w:name="Default Paragraph Font"/>
-    <w:lsdException w:uiPriority="99" w:name="Body Text"/>
-    <w:lsdException w:uiPriority="99" w:name="Body Text Indent"/>
-    <w:lsdException w:uiPriority="99" w:name="List Continue"/>
-    <w:lsdException w:uiPriority="99" w:name="List Continue 2"/>
-    <w:lsdException w:uiPriority="99" w:name="List Continue 3"/>
-    <w:lsdException w:uiPriority="99" w:name="List Continue 4"/>
-    <w:lsdException w:uiPriority="99" w:name="List Continue 5"/>
-    <w:lsdException w:uiPriority="99" w:name="Message Header"/>
-    <w:lsdException w:qFormat="1" w:unhideWhenUsed="0" w:uiPriority="11" w:semiHidden="0" w:name="Subtitle"/>
-    <w:lsdException w:uiPriority="99" w:name="Salutation"/>
-    <w:lsdException w:uiPriority="99" w:name="Date"/>
-    <w:lsdException w:uiPriority="99" w:name="Body Text First Indent"/>
-    <w:lsdException w:uiPriority="99" w:name="Body Text First Indent 2"/>
-    <w:lsdException w:uiPriority="99" w:name="Note Heading"/>
-    <w:lsdException w:uiPriority="99" w:name="Body Text 2"/>
-    <w:lsdException w:uiPriority="99" w:name="Body Text 3"/>
-    <w:lsdException w:uiPriority="99" w:name="Body Text Indent 2"/>
-    <w:lsdException w:uiPriority="99" w:name="Body Text Indent 3"/>
-    <w:lsdException w:uiPriority="99" w:name="Block Text"/>
-    <w:lsdException w:uiPriority="99" w:name="Hyperlink"/>
-    <w:lsdException w:uiPriority="99" w:name="FollowedHyperlink"/>
-    <w:lsdException w:qFormat="1" w:unhideWhenUsed="0" w:uiPriority="22" w:semiHidden="0" w:name="Strong"/>
-    <w:lsdException w:qFormat="1" w:unhideWhenUsed="0" w:uiPriority="20" w:semiHidden="0" w:name="Emphasis"/>
-    <w:lsdException w:uiPriority="99" w:name="Document Map"/>
-    <w:lsdException w:uiPriority="99" w:name="Plain Text"/>
-    <w:lsdException w:uiPriority="99" w:name="E-mail Signature"/>
-    <w:lsdException w:uiPriority="99" w:name="Normal (Web)"/>
-    <w:lsdException w:uiPriority="99" w:name="HTML Acronym"/>
-    <w:lsdException w:uiPriority="99" w:name="HTML Address"/>
-    <w:lsdException w:uiPriority="99" w:name="HTML Cite"/>
-    <w:lsdException w:uiPriority="99" w:name="HTML Code"/>
-    <w:lsdException w:uiPriority="99" w:name="HTML Definition"/>
-    <w:lsdException w:uiPriority="99" w:name="HTML Keyboard"/>
-    <w:lsdException w:uiPriority="99" w:name="HTML Preformatted"/>
-    <w:lsdException w:uiPriority="99" w:name="HTML Sample"/>
-    <w:lsdException w:uiPriority="99" w:name="HTML Typewriter"/>
-    <w:lsdException w:uiPriority="99" w:name="HTML Variable"/>
-    <w:lsdException w:uiPriority="99" w:semiHidden="0" w:name="Normal Table"/>
-    <w:lsdException w:uiPriority="99" w:name="annotation subject"/>
-    <w:lsdException w:uiPriority="99" w:name="Table Simple 1"/>
-    <w:lsdException w:uiPriority="99" w:name="Table Simple 2"/>
-    <w:lsdException w:uiPriority="99" w:name="Table Simple 3"/>
-    <w:lsdException w:uiPriority="99" w:name="Table Classic 1"/>
-    <w:lsdException w:uiPriority="99" w:name="Table Classic 2"/>
-    <w:lsdException w:uiPriority="99" w:name="Table Classic 3"/>
-    <w:lsdException w:uiPriority="99" w:name="Table Classic 4"/>
-    <w:lsdException w:uiPriority="99" w:name="Table Colorful 1"/>
-    <w:lsdException w:uiPriority="99" w:name="Table Colorful 2"/>
-    <w:lsdException w:uiPriority="99" w:name="Table Colorful 3"/>
-    <w:lsdException w:uiPriority="99" w:name="Table Columns 1"/>
-    <w:lsdException w:uiPriority="99" w:name="Table Columns 2"/>
-    <w:lsdException w:uiPriority="99" w:name="Table Columns 3"/>
-    <w:lsdException w:uiPriority="99" w:name="Table Columns 4"/>
-    <w:lsdException w:uiPriority="99" w:name="Table Columns 5"/>
-    <w:lsdException w:uiPriority="99" w:name="Table Grid 1"/>
-    <w:lsdException w:uiPriority="99" w:name="Table Grid 2"/>
-    <w:lsdException w:uiPriority="99" w:name="Table Grid 3"/>
-    <w:lsdException w:uiPriority="99" w:name="Table Grid 4"/>
-    <w:lsdException w:uiPriority="99" w:name="Table Grid 5"/>
-    <w:lsdException w:uiPriority="99" w:name="Table Grid 6"/>
-    <w:lsdException w:uiPriority="99" w:name="Table Grid 7"/>
-    <w:lsdException w:uiPriority="99" w:name="Table Grid 8"/>
-    <w:lsdException w:uiPriority="99" w:name="Table List 1"/>
-    <w:lsdException w:uiPriority="99" w:name="Table List 2"/>
-    <w:lsdException w:uiPriority="99" w:name="Table List 3"/>
-    <w:lsdException w:uiPriority="99" w:name="Table List 4"/>
-    <w:lsdException w:uiPriority="99" w:name="Table List 5"/>
-    <w:lsdException w:uiPriority="99" w:name="Table List 6"/>
-    <w:lsdException w:uiPriority="99" w:name="Table List 7"/>
-    <w:lsdException w:uiPriority="99" w:name="Table List 8"/>
-    <w:lsdException w:uiPriority="99" w:name="Table 3D effects 1"/>
-    <w:lsdException w:uiPriority="99" w:name="Table 3D effects 2"/>
-    <w:lsdException w:uiPriority="99" w:name="Table 3D effects 3"/>
-    <w:lsdException w:uiPriority="99" w:name="Table Contemporary"/>
-    <w:lsdException w:uiPriority="99" w:name="Table Elegant"/>
-    <w:lsdException w:uiPriority="99" w:name="Table Professional"/>
-    <w:lsdException w:uiPriority="99" w:name="Table Subtle 1"/>
-    <w:lsdException w:uiPriority="99" w:name="Table Subtle 2"/>
-    <w:lsdException w:uiPriority="99" w:name="Table Web 1"/>
-    <w:lsdException w:uiPriority="99" w:name="Table Web 2"/>
-    <w:lsdException w:uiPriority="99" w:name="Table Web 3"/>
-    <w:lsdException w:uiPriority="99" w:name="Balloon Text"/>
-    <w:lsdException w:unhideWhenUsed="0" w:uiPriority="39" w:semiHidden="0" w:name="Table Grid"/>
-    <w:lsdException w:uiPriority="99" w:name="Table Theme"/>
-    <w:lsdException w:unhideWhenUsed="0" w:uiPriority="60" w:semiHidden="0" w:name="Light Shading"/>
-    <w:lsdException w:unhideWhenUsed="0" w:uiPriority="61" w:semiHidden="0" w:name="Light List"/>
-    <w:lsdException w:unhideWhenUsed="0" w:uiPriority="62" w:semiHidden="0" w:name="Light Grid"/>
-    <w:lsdException w:unhideWhenUsed="0" w:uiPriority="63" w:semiHidden="0" w:name="Medium Shading 1"/>
-    <w:lsdException w:unhideWhenUsed="0" w:uiPriority="64" w:semiHidden="0" w:name="Medium Shading 2"/>
-    <w:lsdException w:unhideWhenUsed="0" w:uiPriority="65" w:semiHidden="0" w:name="Medium List 1"/>
-    <w:lsdException w:unhideWhenUsed="0" w:uiPriority="66" w:semiHidden="0" w:name="Medium List 2"/>
-    <w:lsdException w:unhideWhenUsed="0" w:uiPriority="67" w:semiHidden="0" w:name="Medium Grid 1"/>
-    <w:lsdException w:unhideWhenUsed="0" w:uiPriority="68" w:semiHidden="0" w:name="Medium Grid 2"/>
-    <w:lsdException w:unhideWhenUsed="0" w:uiPriority="69" w:semiHidden="0" w:name="Medium Grid 3"/>
-    <w:lsdException w:unhideWhenUsed="0" w:uiPriority="70" w:semiHidden="0" w:name="Dark List"/>
-    <w:lsdException w:unhideWhenUsed="0" w:uiPriority="71" w:semiHidden="0" w:name="Colorful Shading"/>
-    <w:lsdException w:unhideWhenUsed="0" w:uiPriority="72" w:semiHidden="0" w:name="Colorful List"/>
-    <w:lsdException w:unhideWhenUsed="0" w:uiPriority="73" w:semiHidden="0" w:name="Colorful Grid"/>
-    <w:lsdException w:unhideWhenUsed="0" w:uiPriority="60" w:semiHidden="0" w:name="Light Shading Accent 1"/>
-    <w:lsdException w:unhideWhenUsed="0" w:uiPriority="61" w:semiHidden="0" w:name="Light List Accent 1"/>
-    <w:lsdException w:unhideWhenUsed="0" w:uiPriority="62" w:semiHidden="0" w:name="Light Grid Accent 1"/>
-    <w:lsdException w:unhideWhenUsed="0" w:uiPriority="63" w:semiHidden="0" w:name="Medium Shading 1 Accent 1"/>
-    <w:lsdException w:unhideWhenUsed="0" w:uiPriority="64" w:semiHidden="0" w:name="Medium Shading 2 Accent 1"/>
-    <w:lsdException w:unhideWhenUsed="0" w:uiPriority="65" w:semiHidden="0" w:name="Medium List 1 Accent 1"/>
-    <w:lsdException w:unhideWhenUsed="0" w:uiPriority="66" w:semiHidden="0" w:name="Medium List 2 Accent 1"/>
-    <w:lsdException w:unhideWhenUsed="0" w:uiPriority="67" w:semiHidden="0" w:name="Medium Grid 1 Accent 1"/>
-    <w:lsdException w:unhideWhenUsed="0" w:uiPriority="68" w:semiHidden="0" w:name="Medium Grid 2 Accent 1"/>
-    <w:lsdException w:unhideWhenUsed="0" w:uiPriority="69" w:semiHidden="0" w:name="Medium Grid 3 Accent 1"/>
-    <w:lsdException w:unhideWhenUsed="0" w:uiPriority="70" w:semiHidden="0" w:name="Dark List Accent 1"/>
-    <w:lsdException w:unhideWhenUsed="0" w:uiPriority="71" w:semiHidden="0" w:name="Colorful Shading Accent 1"/>
-    <w:lsdException w:unhideWhenUsed="0" w:uiPriority="72" w:semiHidden="0" w:name="Colorful List Accent 1"/>
-    <w:lsdException w:unhideWhenUsed="0" w:uiPriority="73" w:semiHidden="0" w:name="Colorful Grid Accent 1"/>
-    <w:lsdException w:unhideWhenUsed="0" w:uiPriority="60" w:semiHidden="0" w:name="Light Shading Accent 2"/>
-    <w:lsdException w:unhideWhenUsed="0" w:uiPriority="61" w:semiHidden="0" w:name="Light List Accent 2"/>
-    <w:lsdException w:unhideWhenUsed="0" w:uiPriority="62" w:semiHidden="0" w:name="Light Grid Accent 2"/>
-    <w:lsdException w:unhideWhenUsed="0" w:uiPriority="63" w:semiHidden="0" w:name="Medium Shading 1 Accent 2"/>
-    <w:lsdException w:unhideWhenUsed="0" w:uiPriority="64" w:semiHidden="0" w:name="Medium Shading 2 Accent 2"/>
-    <w:lsdException w:unhideWhenUsed="0" w:uiPriority="65" w:semiHidden="0" w:name="Medium List 1 Accent 2"/>
-    <w:lsdException w:unhideWhenUsed="0" w:uiPriority="66" w:semiHidden="0" w:name="Medium List 2 Accent 2"/>
-    <w:lsdException w:unhideWhenUsed="0" w:uiPriority="67" w:semiHidden="0" w:name="Medium Grid 1 Accent 2"/>
-    <w:lsdException w:unhideWhenUsed="0" w:uiPriority="68" w:semiHidden="0" w:name="Medium Grid 2 Accent 2"/>
-    <w:lsdException w:unhideWhenUsed="0" w:uiPriority="69" w:semiHidden="0" w:name="Medium Grid 3 Accent 2"/>
-    <w:lsdException w:unhideWhenUsed="0" w:uiPriority="70" w:semiHidden="0" w:name="Dark List Accent 2"/>
-    <w:lsdException w:unhideWhenUsed="0" w:uiPriority="71" w:semiHidden="0" w:name="Colorful Shading Accent 2"/>
-    <w:lsdException w:unhideWhenUsed="0" w:uiPriority="72" w:semiHidden="0" w:name="Colorful List Accent 2"/>
-    <w:lsdException w:unhideWhenUsed="0" w:uiPriority="73" w:semiHidden="0" w:name="Colorful Grid Accent 2"/>
-    <w:lsdException w:unhideWhenUsed="0" w:uiPriority="60" w:semiHidden="0" w:name="Light Shading Accent 3"/>
-    <w:lsdException w:unhideWhenUsed="0" w:uiPriority="61" w:semiHidden="0" w:name="Light List Accent 3"/>
-    <w:lsdException w:unhideWhenUsed="0" w:uiPriority="62" w:semiHidden="0" w:name="Light Grid Accent 3"/>
-    <w:lsdException w:unhideWhenUsed="0" w:uiPriority="63" w:semiHidden="0" w:name="Medium Shading 1 Accent 3"/>
-    <w:lsdException w:unhideWhenUsed="0" w:uiPriority="64" w:semiHidden="0" w:name="Medium Shading 2 Accent 3"/>
-    <w:lsdException w:unhideWhenUsed="0" w:uiPriority="65" w:semiHidden="0" w:name="Medium List 1 Accent 3"/>
-    <w:lsdException w:unhideWhenUsed="0" w:uiPriority="66" w:semiHidden="0" w:name="Medium List 2 Accent 3"/>
-    <w:lsdException w:unhideWhenUsed="0" w:uiPriority="67" w:semiHidden="0" w:name="Medium Grid 1 Accent 3"/>
-    <w:lsdException w:unhideWhenUsed="0" w:uiPriority="68" w:semiHidden="0" w:name="Medium Grid 2 Accent 3"/>
-    <w:lsdException w:unhideWhenUsed="0" w:uiPriority="69" w:semiHidden="0" w:name="Medium Grid 3 Accent 3"/>
-    <w:lsdException w:unhideWhenUsed="0" w:uiPriority="70" w:semiHidden="0" w:name="Dark List Accent 3"/>
-    <w:lsdException w:unhideWhenUsed="0" w:uiPriority="71" w:semiHidden="0" w:name="Colorful Shading Accent 3"/>
-    <w:lsdException w:unhideWhenUsed="0" w:uiPriority="72" w:semiHidden="0" w:name="Colorful List Accent 3"/>
-    <w:lsdException w:unhideWhenUsed="0" w:uiPriority="73" w:semiHidden="0" w:name="Colorful Grid Accent 3"/>
-    <w:lsdException w:unhideWhenUsed="0" w:uiPriority="60" w:semiHidden="0" w:name="Light Shading Accent 4"/>
-    <w:lsdException w:unhideWhenUsed="0" w:uiPriority="61" w:semiHidden="0" w:name="Light List Accent 4"/>
-    <w:lsdException w:unhideWhenUsed="0" w:uiPriority="62" w:semiHidden="0" w:name="Light Grid Accent 4"/>
-    <w:lsdException w:unhideWhenUsed="0" w:uiPriority="63" w:semiHidden="0" w:name="Medium Shading 1 Accent 4"/>
-    <w:lsdException w:unhideWhenUsed="0" w:uiPriority="64" w:semiHidden="0" w:name="Medium Shading 2 Accent 4"/>
-    <w:lsdException w:unhideWhenUsed="0" w:uiPriority="65" w:semiHidden="0" w:name="Medium List 1 Accent 4"/>
-    <w:lsdException w:unhideWhenUsed="0" w:uiPriority="66" w:semiHidden="0" w:name="Medium List 2 Accent 4"/>
-    <w:lsdException w:unhideWhenUsed="0" w:uiPriority="67" w:semiHidden="0" w:name="Medium Grid 1 Accent 4"/>
-    <w:lsdException w:unhideWhenUsed="0" w:uiPriority="68" w:semiHidden="0" w:name="Medium Grid 2 Accent 4"/>
-    <w:lsdException w:unhideWhenUsed="0" w:uiPriority="69" w:semiHidden="0" w:name="Medium Grid 3 Accent 4"/>
-    <w:lsdException w:unhideWhenUsed="0" w:uiPriority="70" w:semiHidden="0" w:name="Dark List Accent 4"/>
-    <w:lsdException w:unhideWhenUsed="0" w:uiPriority="71" w:semiHidden="0" w:name="Colorful Shading Accent 4"/>
-    <w:lsdException w:unhideWhenUsed="0" w:uiPriority="72" w:semiHidden="0" w:name="Colorful List Accent 4"/>
-    <w:lsdException w:unhideWhenUsed="0" w:uiPriority="73" w:semiHidden="0" w:name="Colorful Grid Accent 4"/>
-    <w:lsdException w:unhideWhenUsed="0" w:uiPriority="60" w:semiHidden="0" w:name="Light Shading Accent 5"/>
-    <w:lsdException w:unhideWhenUsed="0" w:uiPriority="61" w:semiHidden="0" w:name="Light List Accent 5"/>
-    <w:lsdException w:unhideWhenUsed="0" w:uiPriority="62" w:semiHidden="0" w:name="Light Grid Accent 5"/>
-    <w:lsdException w:unhideWhenUsed="0" w:uiPriority="63" w:semiHidden="0" w:name="Medium Shading 1 Accent 5"/>
-    <w:lsdException w:unhideWhenUsed="0" w:uiPriority="64" w:semiHidden="0" w:name="Medium Shading 2 Accent 5"/>
-    <w:lsdException w:unhideWhenUsed="0" w:uiPriority="65" w:semiHidden="0" w:name="Medium List 1 Accent 5"/>
-    <w:lsdException w:unhideWhenUsed="0" w:uiPriority="66" w:semiHidden="0" w:name="Medium List 2 Accent 5"/>
-    <w:lsdException w:unhideWhenUsed="0" w:uiPriority="67" w:semiHidden="0" w:name="Medium Grid 1 Accent 5"/>
-    <w:lsdException w:unhideWhenUsed="0" w:uiPriority="68" w:semiHidden="0" w:name="Medium Grid 2 Accent 5"/>
-    <w:lsdException w:unhideWhenUsed="0" w:uiPriority="69" w:semiHidden="0" w:name="Medium Grid 3 Accent 5"/>
-    <w:lsdException w:unhideWhenUsed="0" w:uiPriority="70" w:semiHidden="0" w:name="Dark List Accent 5"/>
-    <w:lsdException w:unhideWhenUsed="0" w:uiPriority="71" w:semiHidden="0" w:name="Colorful Shading Accent 5"/>
-    <w:lsdException w:unhideWhenUsed="0" w:uiPriority="72" w:semiHidden="0" w:name="Colorful List Accent 5"/>
-    <w:lsdException w:unhideWhenUsed="0" w:uiPriority="73" w:semiHidden="0" w:name="Colorful Grid Accent 5"/>
-    <w:lsdException w:unhideWhenUsed="0" w:uiPriority="60" w:semiHidden="0" w:name="Light Shading Accent 6"/>
-    <w:lsdException w:unhideWhenUsed="0" w:uiPriority="61" w:semiHidden="0" w:name="Light List Accent 6"/>
-    <w:lsdException w:unhideWhenUsed="0" w:uiPriority="62" w:semiHidden="0" w:name="Light Grid Accent 6"/>
-    <w:lsdException w:unhideWhenUsed="0" w:uiPriority="63" w:semiHidden="0" w:name="Medium Shading 1 Accent 6"/>
-    <w:lsdException w:unhideWhenUsed="0" w:uiPriority="64" w:semiHidden="0" w:name="Medium Shading 2 Accent 6"/>
-    <w:lsdException w:unhideWhenUsed="0" w:uiPriority="65" w:semiHidden="0" w:name="Medium List 1 Accent 6"/>
-    <w:lsdException w:unhideWhenUsed="0" w:uiPriority="66" w:semiHidden="0" w:name="Medium List 2 Accent 6"/>
-    <w:lsdException w:unhideWhenUsed="0" w:uiPriority="67" w:semiHidden="0" w:name="Medium Grid 1 Accent 6"/>
-    <w:lsdException w:unhideWhenUsed="0" w:uiPriority="68" w:semiHidden="0" w:name="Medium Grid 2 Accent 6"/>
-    <w:lsdException w:unhideWhenUsed="0" w:uiPriority="69" w:semiHidden="0" w:name="Medium Grid 3 Accent 6"/>
-    <w:lsdException w:unhideWhenUsed="0" w:uiPriority="70" w:semiHidden="0" w:name="Dark List Accent 6"/>
-    <w:lsdException w:unhideWhenUsed="0" w:uiPriority="71" w:semiHidden="0" w:name="Colorful Shading Accent 6"/>
-    <w:lsdException w:unhideWhenUsed="0" w:uiPriority="72" w:semiHidden="0" w:name="Colorful List Accent 6"/>
-    <w:lsdException w:unhideWhenUsed="0" w:uiPriority="73" w:semiHidden="0" w:name="Colorful Grid Accent 6"/>
+  <w:latentStyles w:defLockedState="0" w:defUIPriority="99" w:defSemiHidden="0" w:defUnhideWhenUsed="0" w:defQFormat="0" w:count="376">
+    <w:lsdException w:name="Normal" w:uiPriority="0" w:qFormat="1"/>
+    <w:lsdException w:name="heading 1" w:uiPriority="9" w:qFormat="1"/>
+    <w:lsdException w:name="heading 2" w:uiPriority="9" w:unhideWhenUsed="1" w:qFormat="1"/>
+    <w:lsdException w:name="heading 3" w:uiPriority="9" w:unhideWhenUsed="1" w:qFormat="1"/>
+    <w:lsdException w:name="heading 4" w:uiPriority="9" w:unhideWhenUsed="1" w:qFormat="1"/>
+    <w:lsdException w:name="heading 5" w:uiPriority="9" w:unhideWhenUsed="1" w:qFormat="1"/>
+    <w:lsdException w:name="heading 6" w:uiPriority="9" w:unhideWhenUsed="1" w:qFormat="1"/>
+    <w:lsdException w:name="heading 7" w:semiHidden="1" w:uiPriority="9" w:unhideWhenUsed="1" w:qFormat="1"/>
+    <w:lsdException w:name="heading 8" w:semiHidden="1" w:uiPriority="9" w:unhideWhenUsed="1" w:qFormat="1"/>
+    <w:lsdException w:name="heading 9" w:semiHidden="1" w:uiPriority="9" w:unhideWhenUsed="1" w:qFormat="1"/>
+    <w:lsdException w:name="index 1" w:semiHidden="1" w:unhideWhenUsed="1"/>
+    <w:lsdException w:name="index 2" w:semiHidden="1" w:unhideWhenUsed="1"/>
+    <w:lsdException w:name="index 3" w:semiHidden="1" w:unhideWhenUsed="1"/>
+    <w:lsdException w:name="index 4" w:semiHidden="1" w:unhideWhenUsed="1"/>
+    <w:lsdException w:name="index 5" w:semiHidden="1" w:unhideWhenUsed="1"/>
+    <w:lsdException w:name="index 6" w:semiHidden="1" w:unhideWhenUsed="1"/>
+    <w:lsdException w:name="index 7" w:semiHidden="1" w:unhideWhenUsed="1"/>
+    <w:lsdException w:name="index 8" w:semiHidden="1" w:unhideWhenUsed="1"/>
+    <w:lsdException w:name="index 9" w:semiHidden="1" w:unhideWhenUsed="1"/>
+    <w:lsdException w:name="toc 1" w:semiHidden="1" w:uiPriority="39" w:unhideWhenUsed="1"/>
+    <w:lsdException w:name="toc 2" w:semiHidden="1" w:uiPriority="39" w:unhideWhenUsed="1"/>
+    <w:lsdException w:name="toc 3" w:semiHidden="1" w:uiPriority="39" w:unhideWhenUsed="1"/>
+    <w:lsdException w:name="toc 4" w:semiHidden="1" w:uiPriority="39" w:unhideWhenUsed="1"/>
+    <w:lsdException w:name="toc 5" w:semiHidden="1" w:uiPriority="39" w:unhideWhenUsed="1"/>
+    <w:lsdException w:name="toc 6" w:semiHidden="1" w:uiPriority="39" w:unhideWhenUsed="1"/>
+    <w:lsdException w:name="toc 7" w:semiHidden="1" w:uiPriority="39" w:unhideWhenUsed="1"/>
+    <w:lsdException w:name="toc 8" w:semiHidden="1" w:uiPriority="39" w:unhideWhenUsed="1"/>
+    <w:lsdException w:name="toc 9" w:semiHidden="1" w:uiPriority="39" w:unhideWhenUsed="1"/>
+    <w:lsdException w:name="Normal Indent" w:semiHidden="1" w:unhideWhenUsed="1"/>
+    <w:lsdException w:name="footnote text" w:semiHidden="1" w:unhideWhenUsed="1"/>
+    <w:lsdException w:name="annotation text" w:semiHidden="1" w:unhideWhenUsed="1"/>
+    <w:lsdException w:name="header" w:semiHidden="1" w:unhideWhenUsed="1"/>
+    <w:lsdException w:name="footer" w:semiHidden="1" w:unhideWhenUsed="1"/>
+    <w:lsdException w:name="index heading" w:semiHidden="1" w:unhideWhenUsed="1"/>
+    <w:lsdException w:name="caption" w:semiHidden="1" w:uiPriority="35" w:unhideWhenUsed="1" w:qFormat="1"/>
+    <w:lsdException w:name="table of figures" w:semiHidden="1" w:unhideWhenUsed="1"/>
+    <w:lsdException w:name="envelope address" w:semiHidden="1" w:unhideWhenUsed="1"/>
+    <w:lsdException w:name="envelope return" w:semiHidden="1" w:unhideWhenUsed="1"/>
+    <w:lsdException w:name="footnote reference" w:semiHidden="1" w:unhideWhenUsed="1"/>
+    <w:lsdException w:name="annotation reference" w:semiHidden="1" w:unhideWhenUsed="1"/>
+    <w:lsdException w:name="line number" w:semiHidden="1" w:unhideWhenUsed="1"/>
+    <w:lsdException w:name="page number" w:semiHidden="1" w:unhideWhenUsed="1"/>
+    <w:lsdException w:name="endnote reference" w:semiHidden="1" w:unhideWhenUsed="1"/>
+    <w:lsdException w:name="endnote text" w:semiHidden="1" w:unhideWhenUsed="1"/>
+    <w:lsdException w:name="table of authorities" w:semiHidden="1" w:unhideWhenUsed="1"/>
+    <w:lsdException w:name="macro" w:semiHidden="1" w:unhideWhenUsed="1"/>
+    <w:lsdException w:name="toa heading" w:semiHidden="1" w:unhideWhenUsed="1"/>
+    <w:lsdException w:name="List" w:semiHidden="1" w:unhideWhenUsed="1"/>
+    <w:lsdException w:name="List Bullet" w:semiHidden="1" w:unhideWhenUsed="1"/>
+    <w:lsdException w:name="List Number" w:semiHidden="1" w:unhideWhenUsed="1"/>
+    <w:lsdException w:name="List 2" w:semiHidden="1" w:unhideWhenUsed="1"/>
+    <w:lsdException w:name="List 3" w:semiHidden="1" w:unhideWhenUsed="1"/>
+    <w:lsdException w:name="List 4" w:semiHidden="1" w:unhideWhenUsed="1"/>
+    <w:lsdException w:name="List 5" w:semiHidden="1" w:unhideWhenUsed="1"/>
+    <w:lsdException w:name="List Bullet 2" w:semiHidden="1" w:unhideWhenUsed="1"/>
+    <w:lsdException w:name="List Bullet 3" w:semiHidden="1" w:unhideWhenUsed="1"/>
+    <w:lsdException w:name="List Bullet 4" w:semiHidden="1" w:unhideWhenUsed="1"/>
+    <w:lsdException w:name="List Bullet 5" w:semiHidden="1" w:unhideWhenUsed="1"/>
+    <w:lsdException w:name="List Number 2" w:semiHidden="1" w:unhideWhenUsed="1"/>
+    <w:lsdException w:name="List Number 3" w:semiHidden="1" w:unhideWhenUsed="1"/>
+    <w:lsdException w:name="List Number 4" w:semiHidden="1" w:unhideWhenUsed="1"/>
+    <w:lsdException w:name="List Number 5" w:semiHidden="1" w:unhideWhenUsed="1"/>
+    <w:lsdException w:name="Title" w:uiPriority="10" w:qFormat="1"/>
+    <w:lsdException w:name="Closing" w:semiHidden="1" w:unhideWhenUsed="1"/>
+    <w:lsdException w:name="Signature" w:semiHidden="1" w:unhideWhenUsed="1"/>
+    <w:lsdException w:name="Default Paragraph Font" w:uiPriority="1" w:unhideWhenUsed="1"/>
+    <w:lsdException w:name="Body Text" w:semiHidden="1" w:unhideWhenUsed="1"/>
+    <w:lsdException w:name="Body Text Indent" w:semiHidden="1" w:unhideWhenUsed="1"/>
+    <w:lsdException w:name="List Continue" w:semiHidden="1" w:unhideWhenUsed="1"/>
+    <w:lsdException w:name="List Continue 2" w:semiHidden="1" w:unhideWhenUsed="1"/>
+    <w:lsdException w:name="List Continue 3" w:semiHidden="1" w:unhideWhenUsed="1"/>
+    <w:lsdException w:name="List Continue 4" w:semiHidden="1" w:unhideWhenUsed="1"/>
+    <w:lsdException w:name="List Continue 5" w:semiHidden="1" w:unhideWhenUsed="1"/>
+    <w:lsdException w:name="Message Header" w:semiHidden="1" w:unhideWhenUsed="1"/>
+    <w:lsdException w:name="Subtitle" w:uiPriority="11" w:qFormat="1"/>
+    <w:lsdException w:name="Salutation" w:semiHidden="1" w:unhideWhenUsed="1"/>
+    <w:lsdException w:name="Date" w:semiHidden="1" w:unhideWhenUsed="1"/>
+    <w:lsdException w:name="Body Text First Indent" w:semiHidden="1" w:unhideWhenUsed="1"/>
+    <w:lsdException w:name="Body Text First Indent 2" w:semiHidden="1" w:unhideWhenUsed="1"/>
+    <w:lsdException w:name="Note Heading" w:semiHidden="1" w:unhideWhenUsed="1"/>
+    <w:lsdException w:name="Body Text 2" w:semiHidden="1" w:unhideWhenUsed="1"/>
+    <w:lsdException w:name="Body Text 3" w:semiHidden="1" w:unhideWhenUsed="1"/>
+    <w:lsdException w:name="Body Text Indent 2" w:semiHidden="1" w:unhideWhenUsed="1"/>
+    <w:lsdException w:name="Body Text Indent 3" w:semiHidden="1" w:unhideWhenUsed="1"/>
+    <w:lsdException w:name="Block Text" w:semiHidden="1" w:unhideWhenUsed="1"/>
+    <w:lsdException w:name="Hyperlink" w:semiHidden="1" w:unhideWhenUsed="1"/>
+    <w:lsdException w:name="FollowedHyperlink" w:semiHidden="1" w:unhideWhenUsed="1"/>
+    <w:lsdException w:name="Strong" w:uiPriority="22" w:qFormat="1"/>
+    <w:lsdException w:name="Emphasis" w:uiPriority="20" w:qFormat="1"/>
+    <w:lsdException w:name="Document Map" w:semiHidden="1" w:unhideWhenUsed="1"/>
+    <w:lsdException w:name="Plain Text" w:semiHidden="1" w:unhideWhenUsed="1"/>
+    <w:lsdException w:name="E-mail Signature" w:semiHidden="1" w:unhideWhenUsed="1"/>
+    <w:lsdException w:name="HTML Top of Form" w:semiHidden="1" w:unhideWhenUsed="1"/>
+    <w:lsdException w:name="HTML Bottom of Form" w:semiHidden="1" w:unhideWhenUsed="1"/>
+    <w:lsdException w:name="Normal (Web)" w:semiHidden="1" w:unhideWhenUsed="1"/>
+    <w:lsdException w:name="HTML Acronym" w:semiHidden="1" w:unhideWhenUsed="1"/>
+    <w:lsdException w:name="HTML Address" w:semiHidden="1" w:unhideWhenUsed="1"/>
+    <w:lsdException w:name="HTML Cite" w:semiHidden="1" w:unhideWhenUsed="1"/>
+    <w:lsdException w:name="HTML Code" w:semiHidden="1" w:unhideWhenUsed="1"/>
+    <w:lsdException w:name="HTML Definition" w:semiHidden="1" w:unhideWhenUsed="1"/>
+    <w:lsdException w:name="HTML Keyboard" w:semiHidden="1" w:unhideWhenUsed="1"/>
+    <w:lsdException w:name="HTML Preformatted" w:semiHidden="1" w:unhideWhenUsed="1"/>
+    <w:lsdException w:name="HTML Sample" w:semiHidden="1" w:unhideWhenUsed="1"/>
+    <w:lsdException w:name="HTML Typewriter" w:semiHidden="1" w:unhideWhenUsed="1"/>
+    <w:lsdException w:name="HTML Variable" w:semiHidden="1" w:unhideWhenUsed="1"/>
+    <w:lsdException w:name="Normal Table" w:semiHidden="1" w:unhideWhenUsed="1"/>
+    <w:lsdException w:name="annotation subject" w:semiHidden="1" w:unhideWhenUsed="1"/>
+    <w:lsdException w:name="No List" w:semiHidden="1" w:unhideWhenUsed="1"/>
+    <w:lsdException w:name="Outline List 1" w:semiHidden="1" w:unhideWhenUsed="1"/>
+    <w:lsdException w:name="Outline List 2" w:semiHidden="1" w:unhideWhenUsed="1"/>
+    <w:lsdException w:name="Outline List 3" w:semiHidden="1" w:unhideWhenUsed="1"/>
+    <w:lsdException w:name="Table Simple 1" w:semiHidden="1" w:unhideWhenUsed="1"/>
+    <w:lsdException w:name="Table Simple 2" w:semiHidden="1" w:unhideWhenUsed="1"/>
+    <w:lsdException w:name="Table Simple 3" w:semiHidden="1" w:unhideWhenUsed="1"/>
+    <w:lsdException w:name="Table Classic 1" w:semiHidden="1" w:unhideWhenUsed="1"/>
+    <w:lsdException w:name="Table Classic 2" w:semiHidden="1" w:unhideWhenUsed="1"/>
+    <w:lsdException w:name="Table Classic 3" w:semiHidden="1" w:unhideWhenUsed="1"/>
+    <w:lsdException w:name="Table Classic 4" w:semiHidden="1" w:unhideWhenUsed="1"/>
+    <w:lsdException w:name="Table Colorful 1" w:semiHidden="1" w:unhideWhenUsed="1"/>
+    <w:lsdException w:name="Table Colorful 2" w:semiHidden="1" w:unhideWhenUsed="1"/>
+    <w:lsdException w:name="Table Colorful 3" w:semiHidden="1" w:unhideWhenUsed="1"/>
+    <w:lsdException w:name="Table Columns 1" w:semiHidden="1" w:unhideWhenUsed="1"/>
+    <w:lsdException w:name="Table Columns 2" w:semiHidden="1" w:unhideWhenUsed="1"/>
+    <w:lsdException w:name="Table Columns 3" w:semiHidden="1" w:unhideWhenUsed="1"/>
+    <w:lsdException w:name="Table Columns 4" w:semiHidden="1" w:unhideWhenUsed="1"/>
+    <w:lsdException w:name="Table Columns 5" w:semiHidden="1" w:unhideWhenUsed="1"/>
+    <w:lsdException w:name="Table Grid 1" w:semiHidden="1" w:unhideWhenUsed="1"/>
+    <w:lsdException w:name="Table Grid 2" w:semiHidden="1" w:unhideWhenUsed="1"/>
+    <w:lsdException w:name="Table Grid 3" w:semiHidden="1" w:unhideWhenUsed="1"/>
+    <w:lsdException w:name="Table Grid 4" w:semiHidden="1" w:unhideWhenUsed="1"/>
+    <w:lsdException w:name="Table Grid 5" w:semiHidden="1" w:unhideWhenUsed="1"/>
+    <w:lsdException w:name="Table Grid 6" w:semiHidden="1" w:unhideWhenUsed="1"/>
+    <w:lsdException w:name="Table Grid 7" w:semiHidden="1" w:unhideWhenUsed="1"/>
+    <w:lsdException w:name="Table Grid 8" w:semiHidden="1" w:unhideWhenUsed="1"/>
+    <w:lsdException w:name="Table List 1" w:semiHidden="1" w:unhideWhenUsed="1"/>
+    <w:lsdException w:name="Table List 2" w:semiHidden="1" w:unhideWhenUsed="1"/>
+    <w:lsdException w:name="Table List 3" w:semiHidden="1" w:unhideWhenUsed="1"/>
+    <w:lsdException w:name="Table List 4" w:semiHidden="1" w:unhideWhenUsed="1"/>
+    <w:lsdException w:name="Table List 5" w:semiHidden="1" w:unhideWhenUsed="1"/>
+    <w:lsdException w:name="Table List 6" w:semiHidden="1" w:unhideWhenUsed="1"/>
+    <w:lsdException w:name="Table List 7" w:semiHidden="1" w:unhideWhenUsed="1"/>
+    <w:lsdException w:name="Table List 8" w:semiHidden="1" w:unhideWhenUsed="1"/>
+    <w:lsdException w:name="Table 3D effects 1" w:semiHidden="1" w:unhideWhenUsed="1"/>
+    <w:lsdException w:name="Table 3D effects 2" w:semiHidden="1" w:unhideWhenUsed="1"/>
+    <w:lsdException w:name="Table 3D effects 3" w:semiHidden="1" w:unhideWhenUsed="1"/>
+    <w:lsdException w:name="Table Contemporary" w:semiHidden="1" w:unhideWhenUsed="1"/>
+    <w:lsdException w:name="Table Elegant" w:semiHidden="1" w:unhideWhenUsed="1"/>
+    <w:lsdException w:name="Table Professional" w:semiHidden="1" w:unhideWhenUsed="1"/>
+    <w:lsdException w:name="Table Subtle 1" w:semiHidden="1" w:unhideWhenUsed="1"/>
+    <w:lsdException w:name="Table Subtle 2" w:semiHidden="1" w:unhideWhenUsed="1"/>
+    <w:lsdException w:name="Table Web 1" w:semiHidden="1" w:unhideWhenUsed="1"/>
+    <w:lsdException w:name="Table Web 2" w:semiHidden="1" w:unhideWhenUsed="1"/>
+    <w:lsdException w:name="Table Web 3" w:semiHidden="1" w:unhideWhenUsed="1"/>
+    <w:lsdException w:name="Balloon Text" w:semiHidden="1" w:unhideWhenUsed="1"/>
+    <w:lsdException w:name="Table Grid" w:uiPriority="39"/>
+    <w:lsdException w:name="Table Theme" w:semiHidden="1" w:unhideWhenUsed="1"/>
+    <w:lsdException w:name="Placeholder Text" w:semiHidden="1"/>
+    <w:lsdException w:name="Light Shading" w:uiPriority="60"/>
+    <w:lsdException w:name="Light List" w:uiPriority="61"/>
+    <w:lsdException w:name="Light Grid" w:uiPriority="62"/>
+    <w:lsdException w:name="Medium Shading 1" w:uiPriority="63"/>
+    <w:lsdException w:name="Medium Shading 2" w:uiPriority="64"/>
+    <w:lsdException w:name="Medium List 1" w:uiPriority="65"/>
+    <w:lsdException w:name="Medium List 2" w:uiPriority="66"/>
+    <w:lsdException w:name="Medium Grid 1" w:uiPriority="67"/>
+    <w:lsdException w:name="Medium Grid 2" w:uiPriority="68"/>
+    <w:lsdException w:name="Medium Grid 3" w:uiPriority="69"/>
+    <w:lsdException w:name="Dark List" w:uiPriority="70"/>
+    <w:lsdException w:name="Colorful Shading" w:uiPriority="71"/>
+    <w:lsdException w:name="Colorful List" w:uiPriority="72"/>
+    <w:lsdException w:name="Colorful Grid" w:uiPriority="73"/>
+    <w:lsdException w:name="Light Shading Accent 1" w:uiPriority="60"/>
+    <w:lsdException w:name="Light List Accent 1" w:uiPriority="61"/>
+    <w:lsdException w:name="Light Grid Accent 1" w:uiPriority="62"/>
+    <w:lsdException w:name="Medium Shading 1 Accent 1" w:uiPriority="63"/>
+    <w:lsdException w:name="Medium Shading 2 Accent 1" w:uiPriority="64"/>
+    <w:lsdException w:name="Medium List 1 Accent 1" w:uiPriority="65"/>
+    <w:lsdException w:name="Revision" w:semiHidden="1"/>
+    <w:lsdException w:name="Medium List 2 Accent 1" w:uiPriority="66"/>
+    <w:lsdException w:name="Medium Grid 1 Accent 1" w:uiPriority="67"/>
+    <w:lsdException w:name="Medium Grid 2 Accent 1" w:uiPriority="68"/>
+    <w:lsdException w:name="Medium Grid 3 Accent 1" w:uiPriority="69"/>
+    <w:lsdException w:name="Dark List Accent 1" w:uiPriority="70"/>
+    <w:lsdException w:name="Colorful Shading Accent 1" w:uiPriority="71"/>
+    <w:lsdException w:name="Colorful List Accent 1" w:uiPriority="72"/>
+    <w:lsdException w:name="Colorful Grid Accent 1" w:uiPriority="73"/>
+    <w:lsdException w:name="Light Shading Accent 2" w:uiPriority="60"/>
+    <w:lsdException w:name="Light List Accent 2" w:uiPriority="61"/>
+    <w:lsdException w:name="Light Grid Accent 2" w:uiPriority="62"/>
+    <w:lsdException w:name="Medium Shading 1 Accent 2" w:uiPriority="63"/>
+    <w:lsdException w:name="Medium Shading 2 Accent 2" w:uiPriority="64"/>
+    <w:lsdException w:name="Medium List 1 Accent 2" w:uiPriority="65"/>
+    <w:lsdException w:name="Medium List 2 Accent 2" w:uiPriority="66"/>
+    <w:lsdException w:name="Medium Grid 1 Accent 2" w:uiPriority="67"/>
+    <w:lsdException w:name="Medium Grid 2 Accent 2" w:uiPriority="68"/>
+    <w:lsdException w:name="Medium Grid 3 Accent 2" w:uiPriority="69"/>
+    <w:lsdException w:name="Dark List Accent 2" w:uiPriority="70"/>
+    <w:lsdException w:name="Colorful Shading Accent 2" w:uiPriority="71"/>
+    <w:lsdException w:name="Colorful List Accent 2" w:uiPriority="72"/>
+    <w:lsdException w:name="Colorful Grid Accent 2" w:uiPriority="73"/>
+    <w:lsdException w:name="Light Shading Accent 3" w:uiPriority="60"/>
+    <w:lsdException w:name="Light List Accent 3" w:uiPriority="61"/>
+    <w:lsdException w:name="Light Grid Accent 3" w:uiPriority="62"/>
+    <w:lsdException w:name="Medium Shading 1 Accent 3" w:uiPriority="63"/>
+    <w:lsdException w:name="Medium Shading 2 Accent 3" w:uiPriority="64"/>
+    <w:lsdException w:name="Medium List 1 Accent 3" w:uiPriority="65"/>
+    <w:lsdException w:name="Medium List 2 Accent 3" w:uiPriority="66"/>
+    <w:lsdException w:name="Medium Grid 1 Accent 3" w:uiPriority="67"/>
+    <w:lsdException w:name="Medium Grid 2 Accent 3" w:uiPriority="68"/>
+    <w:lsdException w:name="Medium Grid 3 Accent 3" w:uiPriority="69"/>
+    <w:lsdException w:name="Dark List Accent 3" w:uiPriority="70"/>
+    <w:lsdException w:name="Colorful Shading Accent 3" w:uiPriority="71"/>
+    <w:lsdException w:name="Colorful List Accent 3" w:uiPriority="72"/>
+    <w:lsdException w:name="Colorful Grid Accent 3" w:uiPriority="73"/>
+    <w:lsdException w:name="Light Shading Accent 4" w:uiPriority="60"/>
+    <w:lsdException w:name="Light List Accent 4" w:uiPriority="61"/>
+    <w:lsdException w:name="Light Grid Accent 4" w:uiPriority="62"/>
+    <w:lsdException w:name="Medium Shading 1 Accent 4" w:uiPriority="63"/>
+    <w:lsdException w:name="Medium Shading 2 Accent 4" w:uiPriority="64"/>
+    <w:lsdException w:name="Medium List 1 Accent 4" w:uiPriority="65"/>
+    <w:lsdException w:name="Medium List 2 Accent 4" w:uiPriority="66"/>
+    <w:lsdException w:name="Medium Grid 1 Accent 4" w:uiPriority="67"/>
+    <w:lsdException w:name="Medium Grid 2 Accent 4" w:uiPriority="68"/>
+    <w:lsdException w:name="Medium Grid 3 Accent 4" w:uiPriority="69"/>
+    <w:lsdException w:name="Dark List Accent 4" w:uiPriority="70"/>
+    <w:lsdException w:name="Colorful Shading Accent 4" w:uiPriority="71"/>
+    <w:lsdException w:name="Colorful List Accent 4" w:uiPriority="72"/>
+    <w:lsdException w:name="Colorful Grid Accent 4" w:uiPriority="73"/>
+    <w:lsdException w:name="Light Shading Accent 5" w:uiPriority="60"/>
+    <w:lsdException w:name="Light List Accent 5" w:uiPriority="61"/>
+    <w:lsdException w:name="Light Grid Accent 5" w:uiPriority="62"/>
+    <w:lsdException w:name="Medium Shading 1 Accent 5" w:uiPriority="63"/>
+    <w:lsdException w:name="Medium Shading 2 Accent 5" w:uiPriority="64"/>
+    <w:lsdException w:name="Medium List 1 Accent 5" w:uiPriority="65"/>
+    <w:lsdException w:name="Medium List 2 Accent 5" w:uiPriority="66"/>
+    <w:lsdException w:name="Medium Grid 1 Accent 5" w:uiPriority="67"/>
+    <w:lsdException w:name="Medium Grid 2 Accent 5" w:uiPriority="68"/>
+    <w:lsdException w:name="Medium Grid 3 Accent 5" w:uiPriority="69"/>
+    <w:lsdException w:name="Dark List Accent 5" w:uiPriority="70"/>
+    <w:lsdException w:name="Colorful Shading Accent 5" w:uiPriority="71"/>
+    <w:lsdException w:name="Colorful List Accent 5" w:uiPriority="72"/>
+    <w:lsdException w:name="Colorful Grid Accent 5" w:uiPriority="73"/>
+    <w:lsdException w:name="Light Shading Accent 6" w:uiPriority="60"/>
+    <w:lsdException w:name="Light List Accent 6" w:uiPriority="61"/>
+    <w:lsdException w:name="Light Grid Accent 6" w:uiPriority="62"/>
+    <w:lsdException w:name="Medium Shading 1 Accent 6" w:uiPriority="63"/>
+    <w:lsdException w:name="Medium Shading 2 Accent 6" w:uiPriority="64"/>
+    <w:lsdException w:name="Medium List 1 Accent 6" w:uiPriority="65"/>
+    <w:lsdException w:name="Medium List 2 Accent 6" w:uiPriority="66"/>
+    <w:lsdException w:name="Medium Grid 1 Accent 6" w:uiPriority="67"/>
+    <w:lsdException w:name="Medium Grid 2 Accent 6" w:uiPriority="68"/>
+    <w:lsdException w:name="Medium Grid 3 Accent 6" w:uiPriority="69"/>
+    <w:lsdException w:name="Dark List Accent 6" w:uiPriority="70"/>
+    <w:lsdException w:name="Colorful Shading Accent 6" w:uiPriority="71"/>
+    <w:lsdException w:name="Colorful List Accent 6" w:uiPriority="72"/>
+    <w:lsdException w:name="Colorful Grid Accent 6" w:uiPriority="73"/>
+    <w:lsdException w:name="Subtle Emphasis" w:uiPriority="19" w:qFormat="1"/>
+    <w:lsdException w:name="Intense Emphasis" w:uiPriority="21" w:qFormat="1"/>
+    <w:lsdException w:name="Subtle Reference" w:uiPriority="31" w:qFormat="1"/>
+    <w:lsdException w:name="Intense Reference" w:uiPriority="32" w:qFormat="1"/>
+    <w:lsdException w:name="Book Title" w:uiPriority="33" w:qFormat="1"/>
+    <w:lsdException w:name="Bibliography" w:semiHidden="1" w:uiPriority="37" w:unhideWhenUsed="1"/>
+    <w:lsdException w:name="TOC Heading" w:semiHidden="1" w:uiPriority="39" w:unhideWhenUsed="1" w:qFormat="1"/>
+    <w:lsdException w:name="Plain Table 1" w:uiPriority="41"/>
+    <w:lsdException w:name="Plain Table 2" w:uiPriority="42"/>
+    <w:lsdException w:name="Plain Table 3" w:uiPriority="43"/>
+    <w:lsdException w:name="Plain Table 4" w:uiPriority="44"/>
+    <w:lsdException w:name="Plain Table 5" w:uiPriority="45"/>
+    <w:lsdException w:name="Grid Table Light" w:uiPriority="40"/>
+    <w:lsdException w:name="Grid Table 1 Light" w:uiPriority="46"/>
+    <w:lsdException w:name="Grid Table 2" w:uiPriority="47"/>
+    <w:lsdException w:name="Grid Table 3" w:uiPriority="48"/>
+    <w:lsdException w:name="Grid Table 4" w:uiPriority="49"/>
+    <w:lsdException w:name="Grid Table 5 Dark" w:uiPriority="50"/>
+    <w:lsdException w:name="Grid Table 6 Colorful" w:uiPriority="51"/>
+    <w:lsdException w:name="Grid Table 7 Colorful" w:uiPriority="52"/>
+    <w:lsdException w:name="Grid Table 1 Light Accent 1" w:uiPriority="46"/>
+    <w:lsdException w:name="Grid Table 2 Accent 1" w:uiPriority="47"/>
+    <w:lsdException w:name="Grid Table 3 Accent 1" w:uiPriority="48"/>
+    <w:lsdException w:name="Grid Table 4 Accent 1" w:uiPriority="49"/>
+    <w:lsdException w:name="Grid Table 5 Dark Accent 1" w:uiPriority="50"/>
+    <w:lsdException w:name="Grid Table 6 Colorful Accent 1" w:uiPriority="51"/>
+    <w:lsdException w:name="Grid Table 7 Colorful Accent 1" w:uiPriority="52"/>
+    <w:lsdException w:name="Grid Table 1 Light Accent 2" w:uiPriority="46"/>
+    <w:lsdException w:name="Grid Table 2 Accent 2" w:uiPriority="47"/>
+    <w:lsdException w:name="Grid Table 3 Accent 2" w:uiPriority="48"/>
+    <w:lsdException w:name="Grid Table 4 Accent 2" w:uiPriority="49"/>
+    <w:lsdException w:name="Grid Table 5 Dark Accent 2" w:uiPriority="50"/>
+    <w:lsdException w:name="Grid Table 6 Colorful Accent 2" w:uiPriority="51"/>
+    <w:lsdException w:name="Grid Table 7 Colorful Accent 2" w:uiPriority="52"/>
+    <w:lsdException w:name="Grid Table 1 Light Accent 3" w:uiPriority="46"/>
+    <w:lsdException w:name="Grid Table 2 Accent 3" w:uiPriority="47"/>
+    <w:lsdException w:name="Grid Table 3 Accent 3" w:uiPriority="48"/>
+    <w:lsdException w:name="Grid Table 4 Accent 3" w:uiPriority="49"/>
+    <w:lsdException w:name="Grid Table 5 Dark Accent 3" w:uiPriority="50"/>
+    <w:lsdException w:name="Grid Table 6 Colorful Accent 3" w:uiPriority="51"/>
+    <w:lsdException w:name="Grid Table 7 Colorful Accent 3" w:uiPriority="52"/>
+    <w:lsdException w:name="Grid Table 1 Light Accent 4" w:uiPriority="46"/>
+    <w:lsdException w:name="Grid Table 2 Accent 4" w:uiPriority="47"/>
+    <w:lsdException w:name="Grid Table 3 Accent 4" w:uiPriority="48"/>
+    <w:lsdException w:name="Grid Table 4 Accent 4" w:uiPriority="49"/>
+    <w:lsdException w:name="Grid Table 5 Dark Accent 4" w:uiPriority="50"/>
+    <w:lsdException w:name="Grid Table 6 Colorful Accent 4" w:uiPriority="51"/>
+    <w:lsdException w:name="Grid Table 7 Colorful Accent 4" w:uiPriority="52"/>
+    <w:lsdException w:name="Grid Table 1 Light Accent 5" w:uiPriority="46"/>
+    <w:lsdException w:name="Grid Table 2 Accent 5" w:uiPriority="47"/>
+    <w:lsdException w:name="Grid Table 3 Accent 5" w:uiPriority="48"/>
+    <w:lsdException w:name="Grid Table 4 Accent 5" w:uiPriority="49"/>
+    <w:lsdException w:name="Grid Table 5 Dark Accent 5" w:uiPriority="50"/>
+    <w:lsdException w:name="Grid Table 6 Colorful Accent 5" w:uiPriority="51"/>
+    <w:lsdException w:name="Grid Table 7 Colorful Accent 5" w:uiPriority="52"/>
+    <w:lsdException w:name="Grid Table 1 Light Accent 6" w:uiPriority="46"/>
+    <w:lsdException w:name="Grid Table 2 Accent 6" w:uiPriority="47"/>
+    <w:lsdException w:name="Grid Table 3 Accent 6" w:uiPriority="48"/>
+    <w:lsdException w:name="Grid Table 4 Accent 6" w:uiPriority="49"/>
+    <w:lsdException w:name="Grid Table 5 Dark Accent 6" w:uiPriority="50"/>
+    <w:lsdException w:name="Grid Table 6 Colorful Accent 6" w:uiPriority="51"/>
+    <w:lsdException w:name="Grid Table 7 Colorful Accent 6" w:uiPriority="52"/>
+    <w:lsdException w:name="List Table 1 Light" w:uiPriority="46"/>
+    <w:lsdException w:name="List Table 2" w:uiPriority="47"/>
+    <w:lsdException w:name="List Table 3" w:uiPriority="48"/>
+    <w:lsdException w:name="List Table 4" w:uiPriority="49"/>
+    <w:lsdException w:name="List Table 5 Dark" w:uiPriority="50"/>
+    <w:lsdException w:name="List Table 6 Colorful" w:uiPriority="51"/>
+    <w:lsdException w:name="List Table 7 Colorful" w:uiPriority="52"/>
+    <w:lsdException w:name="List Table 1 Light Accent 1" w:uiPriority="46"/>
+    <w:lsdException w:name="List Table 2 Accent 1" w:uiPriority="47"/>
+    <w:lsdException w:name="List Table 3 Accent 1" w:uiPriority="48"/>
+    <w:lsdException w:name="List Table 4 Accent 1" w:uiPriority="49"/>
+    <w:lsdException w:name="List Table 5 Dark Accent 1" w:uiPriority="50"/>
+    <w:lsdException w:name="List Table 6 Colorful Accent 1" w:uiPriority="51"/>
+    <w:lsdException w:name="List Table 7 Colorful Accent 1" w:uiPriority="52"/>
+    <w:lsdException w:name="List Table 1 Light Accent 2" w:uiPriority="46"/>
+    <w:lsdException w:name="List Table 2 Accent 2" w:uiPriority="47"/>
+    <w:lsdException w:name="List Table 3 Accent 2" w:uiPriority="48"/>
+    <w:lsdException w:name="List Table 4 Accent 2" w:uiPriority="49"/>
+    <w:lsdException w:name="List Table 5 Dark Accent 2" w:uiPriority="50"/>
+    <w:lsdException w:name="List Table 6 Colorful Accent 2" w:uiPriority="51"/>
+    <w:lsdException w:name="List Table 7 Colorful Accent 2" w:uiPriority="52"/>
+    <w:lsdException w:name="List Table 1 Light Accent 3" w:uiPriority="46"/>
+    <w:lsdException w:name="List Table 2 Accent 3" w:uiPriority="47"/>
+    <w:lsdException w:name="List Table 3 Accent 3" w:uiPriority="48"/>
+    <w:lsdException w:name="List Table 4 Accent 3" w:uiPriority="49"/>
+    <w:lsdException w:name="List Table 5 Dark Accent 3" w:uiPriority="50"/>
+    <w:lsdException w:name="List Table 6 Colorful Accent 3" w:uiPriority="51"/>
+    <w:lsdException w:name="List Table 7 Colorful Accent 3" w:uiPriority="52"/>
+    <w:lsdException w:name="List Table 1 Light Accent 4" w:uiPriority="46"/>
+    <w:lsdException w:name="List Table 2 Accent 4" w:uiPriority="47"/>
+    <w:lsdException w:name="List Table 3 Accent 4" w:uiPriority="48"/>
+    <w:lsdException w:name="List Table 4 Accent 4" w:uiPriority="49"/>
+    <w:lsdException w:name="List Table 5 Dark Accent 4" w:uiPriority="50"/>
+    <w:lsdException w:name="List Table 6 Colorful Accent 4" w:uiPriority="51"/>
+    <w:lsdException w:name="List Table 7 Colorful Accent 4" w:uiPriority="52"/>
+    <w:lsdException w:name="List Table 1 Light Accent 5" w:uiPriority="46"/>
+    <w:lsdException w:name="List Table 2 Accent 5" w:uiPriority="47"/>
+    <w:lsdException w:name="List Table 3 Accent 5" w:uiPriority="48"/>
+    <w:lsdException w:name="List Table 4 Accent 5" w:uiPriority="49"/>
+    <w:lsdException w:name="List Table 5 Dark Accent 5" w:uiPriority="50"/>
+    <w:lsdException w:name="List Table 6 Colorful Accent 5" w:uiPriority="51"/>
+    <w:lsdException w:name="List Table 7 Colorful Accent 5" w:uiPriority="52"/>
+    <w:lsdException w:name="List Table 1 Light Accent 6" w:uiPriority="46"/>
+    <w:lsdException w:name="List Table 2 Accent 6" w:uiPriority="47"/>
+    <w:lsdException w:name="List Table 3 Accent 6" w:uiPriority="48"/>
+    <w:lsdException w:name="List Table 4 Accent 6" w:uiPriority="49"/>
+    <w:lsdException w:name="List Table 5 Dark Accent 6" w:uiPriority="50"/>
+    <w:lsdException w:name="List Table 6 Colorful Accent 6" w:uiPriority="51"/>
+    <w:lsdException w:name="List Table 7 Colorful Accent 6" w:uiPriority="52"/>
+    <w:lsdException w:name="Mention" w:semiHidden="1" w:unhideWhenUsed="1"/>
+    <w:lsdException w:name="Smart Hyperlink" w:semiHidden="1" w:unhideWhenUsed="1"/>
+    <w:lsdException w:name="Hashtag" w:semiHidden="1" w:unhideWhenUsed="1"/>
+    <w:lsdException w:name="Unresolved Mention" w:semiHidden="1" w:unhideWhenUsed="1"/>
+    <w:lsdException w:name="Smart Link" w:semiHidden="1" w:unhideWhenUsed="1"/>
   </w:latentStyles>
-  <w:style w:type="paragraph" w:default="1" w:styleId="1">
+  <w:style w:type="paragraph" w:default="1" w:styleId="Normal">
     <w:name w:val="Normal"/>
     <w:qFormat/>
-    <w:uiPriority w:val="0"/>
     <w:pPr>
       <w:tabs>
         <w:tab w:val="right" w:pos="9360"/>
       </w:tabs>
     </w:pPr>
     <w:rPr>
-      <w:rFonts w:ascii="Times New Roman" w:hAnsi="Times New Roman" w:eastAsia="宋体" w:cs="Times New Roman"/>
-      <w:lang w:val="en" w:eastAsia="zh-CN" w:bidi="ar-SA"/>
+      <w:lang w:val="en"/>
     </w:rPr>
   </w:style>
-  <w:style w:type="paragraph" w:styleId="2">
+  <w:style w:type="paragraph" w:styleId="Heading1">
     <w:name w:val="heading 1"/>
-    <w:basedOn w:val="1"/>
-    <w:next w:val="1"/>
+    <w:basedOn w:val="Normal"/>
+    <w:next w:val="Normal"/>
+    <w:uiPriority w:val="9"/>
     <w:qFormat/>
-    <w:uiPriority w:val="9"/>
     <w:pPr>
       <w:keepNext/>
       <w:keepLines/>
@@ -2688,37 +2533,37 @@
       <w:outlineLvl w:val="0"/>
     </w:pPr>
     <w:rPr>
-      <w:rFonts w:ascii="Arial" w:hAnsi="Arial" w:eastAsia="Arial" w:cs="Arial"/>
+      <w:rFonts w:ascii="Arial" w:eastAsia="Arial" w:hAnsi="Arial" w:cs="Arial"/>
       <w:b/>
       <w:color w:val="434343"/>
       <w:sz w:val="28"/>
       <w:szCs w:val="28"/>
     </w:rPr>
   </w:style>
-  <w:style w:type="paragraph" w:styleId="3">
+  <w:style w:type="paragraph" w:styleId="Heading2">
     <w:name w:val="heading 2"/>
-    <w:basedOn w:val="1"/>
-    <w:next w:val="1"/>
+    <w:basedOn w:val="Normal"/>
+    <w:next w:val="Normal"/>
+    <w:uiPriority w:val="9"/>
     <w:unhideWhenUsed/>
     <w:qFormat/>
-    <w:uiPriority w:val="9"/>
     <w:pPr>
       <w:keepNext/>
       <w:keepLines/>
       <w:outlineLvl w:val="1"/>
     </w:pPr>
     <w:rPr>
-      <w:rFonts w:ascii="Arial" w:hAnsi="Arial" w:eastAsia="Arial" w:cs="Arial"/>
+      <w:rFonts w:ascii="Arial" w:eastAsia="Arial" w:hAnsi="Arial" w:cs="Arial"/>
       <w:b/>
     </w:rPr>
   </w:style>
-  <w:style w:type="paragraph" w:styleId="4">
+  <w:style w:type="paragraph" w:styleId="Heading3">
     <w:name w:val="heading 3"/>
-    <w:basedOn w:val="1"/>
-    <w:next w:val="1"/>
+    <w:basedOn w:val="Normal"/>
+    <w:next w:val="Normal"/>
+    <w:uiPriority w:val="9"/>
     <w:unhideWhenUsed/>
     <w:qFormat/>
-    <w:uiPriority w:val="9"/>
     <w:pPr>
       <w:keepNext/>
       <w:keepLines/>
@@ -2731,13 +2576,13 @@
       <w:szCs w:val="28"/>
     </w:rPr>
   </w:style>
-  <w:style w:type="paragraph" w:styleId="5">
+  <w:style w:type="paragraph" w:styleId="Heading4">
     <w:name w:val="heading 4"/>
-    <w:basedOn w:val="1"/>
-    <w:next w:val="1"/>
+    <w:basedOn w:val="Normal"/>
+    <w:next w:val="Normal"/>
+    <w:uiPriority w:val="9"/>
     <w:unhideWhenUsed/>
     <w:qFormat/>
-    <w:uiPriority w:val="9"/>
     <w:pPr>
       <w:keepNext/>
       <w:keepLines/>
@@ -2750,13 +2595,13 @@
       <w:szCs w:val="24"/>
     </w:rPr>
   </w:style>
-  <w:style w:type="paragraph" w:styleId="6">
+  <w:style w:type="paragraph" w:styleId="Heading5">
     <w:name w:val="heading 5"/>
-    <w:basedOn w:val="1"/>
-    <w:next w:val="1"/>
+    <w:basedOn w:val="Normal"/>
+    <w:next w:val="Normal"/>
+    <w:uiPriority w:val="9"/>
     <w:unhideWhenUsed/>
     <w:qFormat/>
-    <w:uiPriority w:val="9"/>
     <w:pPr>
       <w:keepNext/>
       <w:keepLines/>
@@ -2769,13 +2614,13 @@
       <w:szCs w:val="22"/>
     </w:rPr>
   </w:style>
-  <w:style w:type="paragraph" w:styleId="7">
+  <w:style w:type="paragraph" w:styleId="Heading6">
     <w:name w:val="heading 6"/>
-    <w:basedOn w:val="1"/>
-    <w:next w:val="1"/>
+    <w:basedOn w:val="Normal"/>
+    <w:next w:val="Normal"/>
+    <w:uiPriority w:val="9"/>
     <w:unhideWhenUsed/>
     <w:qFormat/>
-    <w:uiPriority w:val="9"/>
     <w:pPr>
       <w:keepNext/>
       <w:keepLines/>
@@ -2789,17 +2634,19 @@
       <w:szCs w:val="22"/>
     </w:rPr>
   </w:style>
-  <w:style w:type="character" w:default="1" w:styleId="10">
+  <w:style w:type="character" w:default="1" w:styleId="DefaultParagraphFont">
     <w:name w:val="Default Paragraph Font"/>
+    <w:uiPriority w:val="1"/>
+    <w:semiHidden/>
     <w:unhideWhenUsed/>
-    <w:uiPriority w:val="1"/>
   </w:style>
-  <w:style w:type="table" w:default="1" w:styleId="11">
+  <w:style w:type="table" w:default="1" w:styleId="TableNormal">
     <w:name w:val="Normal Table"/>
+    <w:uiPriority w:val="99"/>
+    <w:semiHidden/>
     <w:unhideWhenUsed/>
-    <w:uiPriority w:val="99"/>
     <w:tblPr>
-      <w:tblLayout w:type="fixed"/>
+      <w:tblInd w:w="0" w:type="dxa"/>
       <w:tblCellMar>
         <w:top w:w="0" w:type="dxa"/>
         <w:left w:w="108" w:type="dxa"/>
@@ -2808,30 +2655,36 @@
       </w:tblCellMar>
     </w:tblPr>
   </w:style>
-  <w:style w:type="paragraph" w:styleId="8">
+  <w:style w:type="numbering" w:default="1" w:styleId="NoList">
+    <w:name w:val="No List"/>
+    <w:uiPriority w:val="99"/>
+    <w:semiHidden/>
+    <w:unhideWhenUsed/>
+  </w:style>
+  <w:style w:type="paragraph" w:styleId="Subtitle">
     <w:name w:val="Subtitle"/>
-    <w:basedOn w:val="1"/>
-    <w:next w:val="1"/>
+    <w:basedOn w:val="Normal"/>
+    <w:next w:val="Normal"/>
+    <w:uiPriority w:val="11"/>
     <w:qFormat/>
-    <w:uiPriority w:val="11"/>
     <w:pPr>
       <w:keepNext/>
       <w:keepLines/>
       <w:spacing w:after="320"/>
     </w:pPr>
     <w:rPr>
-      <w:rFonts w:ascii="Arial" w:hAnsi="Arial" w:eastAsia="Arial" w:cs="Arial"/>
+      <w:rFonts w:ascii="Arial" w:eastAsia="Arial" w:hAnsi="Arial" w:cs="Arial"/>
       <w:color w:val="666666"/>
       <w:sz w:val="30"/>
       <w:szCs w:val="30"/>
     </w:rPr>
   </w:style>
-  <w:style w:type="paragraph" w:styleId="9">
+  <w:style w:type="paragraph" w:styleId="Title">
     <w:name w:val="Title"/>
-    <w:basedOn w:val="1"/>
-    <w:next w:val="1"/>
+    <w:basedOn w:val="Normal"/>
+    <w:next w:val="Normal"/>
+    <w:uiPriority w:val="10"/>
     <w:qFormat/>
-    <w:uiPriority w:val="10"/>
     <w:pPr>
       <w:keepNext/>
       <w:keepLines/>
@@ -3161,6 +3014,7 @@
       </a:style>
     </a:lnDef>
   </a:objectDefaults>
+  <a:extraClrSchemeLst/>
 </a:theme>
 </file>
 

</xml_diff>